<commit_message>
ajouter biblio et diagrammes
</commit_message>
<xml_diff>
--- a/Conception RMI .docx
+++ b/Conception RMI .docx
@@ -726,174 +726,6 @@
         <w:keepNext w:val="0"/>
         <w:keepLines w:val="0"/>
         <w:widowControl/>
-        <w:suppressLineNumbers w:val="0"/>
-        <w:shd w:val="clear" w:fill="FFFFFF"/>
-        <w:spacing w:before="0" w:beforeAutospacing="0" w:after="0" w:afterAutospacing="0"/>
-        <w:ind w:right="0"/>
-        <w:rPr>
-          <w:rFonts w:hint="default" w:ascii="Times New Roman" w:hAnsi="Times New Roman" w:eastAsia="Aileron" w:cs="Times New Roman"/>
-          <w:b/>
-          <w:bCs/>
-          <w:i w:val="0"/>
-          <w:spacing w:val="0"/>
-          <w:sz w:val="24"/>
-          <w:szCs w:val="24"/>
-          <w:u w:val="single"/>
-          <w:shd w:val="clear" w:fill="FFFFFF"/>
-          <w:lang w:val="fr-FR"/>
-        </w:rPr>
-      </w:pPr>
-      <w:r>
-        <w:rPr>
-          <w:rFonts w:hint="default" w:eastAsia="Aileron" w:cs="Times New Roman"/>
-          <w:b/>
-          <w:bCs/>
-          <w:i w:val="0"/>
-          <w:spacing w:val="0"/>
-          <w:sz w:val="24"/>
-          <w:szCs w:val="24"/>
-          <w:u w:val="single"/>
-          <w:shd w:val="clear" w:fill="FFFFFF"/>
-          <w:lang w:val="fr-FR"/>
-        </w:rPr>
-        <w:t xml:space="preserve">3-3) </w:t>
-      </w:r>
-      <w:r>
-        <w:rPr>
-          <w:rFonts w:hint="default" w:ascii="Times New Roman" w:hAnsi="Times New Roman" w:eastAsia="Aileron" w:cs="Times New Roman"/>
-          <w:b/>
-          <w:bCs/>
-          <w:i w:val="0"/>
-          <w:spacing w:val="0"/>
-          <w:sz w:val="24"/>
-          <w:szCs w:val="24"/>
-          <w:u w:val="single"/>
-          <w:shd w:val="clear" w:fill="FFFFFF"/>
-          <w:lang w:val="fr-FR"/>
-        </w:rPr>
-        <w:t>Outil de conception :</w:t>
-      </w:r>
-    </w:p>
-    <w:p>
-      <w:pPr>
-        <w:pStyle w:val="3"/>
-        <w:keepNext w:val="0"/>
-        <w:keepLines w:val="0"/>
-        <w:widowControl/>
-        <w:suppressLineNumbers w:val="0"/>
-        <w:shd w:val="clear" w:fill="FFFFFF"/>
-        <w:spacing w:before="0" w:beforeAutospacing="0" w:after="0" w:afterAutospacing="0"/>
-        <w:ind w:right="0"/>
-        <w:rPr>
-          <w:rFonts w:hint="default" w:ascii="Times New Roman" w:hAnsi="Times New Roman" w:eastAsia="Aileron" w:cs="Times New Roman"/>
-          <w:b/>
-          <w:bCs/>
-          <w:i w:val="0"/>
-          <w:spacing w:val="0"/>
-          <w:sz w:val="24"/>
-          <w:szCs w:val="24"/>
-          <w:u w:val="single"/>
-          <w:shd w:val="clear" w:fill="FFFFFF"/>
-          <w:lang w:val="fr-FR"/>
-        </w:rPr>
-      </w:pPr>
-      <w:r>
-        <w:rPr>
-          <w:rFonts w:hint="default" w:ascii="Times New Roman" w:hAnsi="Times New Roman" w:eastAsia="Aileron" w:cs="Times New Roman"/>
-          <w:b/>
-          <w:bCs/>
-          <w:i w:val="0"/>
-          <w:spacing w:val="0"/>
-          <w:sz w:val="24"/>
-          <w:szCs w:val="24"/>
-          <w:u w:val="single"/>
-          <w:shd w:val="clear" w:fill="FFFFFF"/>
-          <w:lang w:val="fr-FR"/>
-        </w:rPr>
-        <w:t>Astah community :</w:t>
-      </w:r>
-    </w:p>
-    <w:p>
-      <w:pPr>
-        <w:pStyle w:val="3"/>
-        <w:keepNext w:val="0"/>
-        <w:keepLines w:val="0"/>
-        <w:widowControl/>
-        <w:suppressLineNumbers w:val="0"/>
-        <w:shd w:val="clear" w:fill="FFFFFF"/>
-        <w:spacing w:before="0" w:beforeAutospacing="0" w:after="0" w:afterAutospacing="0"/>
-        <w:ind w:right="0"/>
-        <w:rPr>
-          <w:rFonts w:hint="default" w:ascii="Times New Roman" w:hAnsi="Times New Roman" w:eastAsia="Aileron" w:cs="Times New Roman"/>
-          <w:i w:val="0"/>
-          <w:spacing w:val="0"/>
-          <w:sz w:val="24"/>
-          <w:szCs w:val="24"/>
-          <w:shd w:val="clear" w:fill="FFFFFF"/>
-          <w:lang w:val="fr-FR"/>
-        </w:rPr>
-      </w:pPr>
-      <w:r>
-        <w:rPr>
-          <w:rFonts w:hint="default" w:ascii="Times New Roman" w:hAnsi="Times New Roman" w:eastAsia="Aileron" w:cs="Times New Roman"/>
-          <w:i w:val="0"/>
-          <w:spacing w:val="0"/>
-          <w:sz w:val="24"/>
-          <w:szCs w:val="24"/>
-          <w:shd w:val="clear" w:fill="FFFFFF"/>
-          <w:lang w:val="fr-FR"/>
-        </w:rPr>
-        <w:t>C’est une version gratuite du logiciel ASTAH qui permet de créer les différents diagrammes UML , son utilisation est facile et très riche.</w:t>
-      </w:r>
-    </w:p>
-    <w:p>
-      <w:pPr>
-        <w:pStyle w:val="3"/>
-        <w:keepNext w:val="0"/>
-        <w:keepLines w:val="0"/>
-        <w:widowControl/>
-        <w:suppressLineNumbers w:val="0"/>
-        <w:shd w:val="clear" w:fill="FFFFFF"/>
-        <w:spacing w:before="0" w:beforeAutospacing="0" w:after="0" w:afterAutospacing="0"/>
-        <w:ind w:right="0"/>
-        <w:rPr>
-          <w:rFonts w:hint="default" w:ascii="Times New Roman" w:hAnsi="Times New Roman" w:eastAsia="Aileron" w:cs="Times New Roman"/>
-          <w:i w:val="0"/>
-          <w:spacing w:val="0"/>
-          <w:sz w:val="24"/>
-          <w:szCs w:val="24"/>
-          <w:shd w:val="clear" w:fill="FFFFFF"/>
-          <w:lang w:val="fr-FR"/>
-        </w:rPr>
-      </w:pPr>
-    </w:p>
-    <w:p>
-      <w:pPr>
-        <w:pStyle w:val="3"/>
-        <w:keepNext w:val="0"/>
-        <w:keepLines w:val="0"/>
-        <w:widowControl/>
-        <w:suppressLineNumbers w:val="0"/>
-        <w:shd w:val="clear" w:fill="FFFFFF"/>
-        <w:spacing w:before="0" w:beforeAutospacing="0" w:after="0" w:afterAutospacing="0"/>
-        <w:ind w:right="0"/>
-        <w:rPr>
-          <w:rFonts w:hint="default" w:ascii="Times New Roman" w:hAnsi="Times New Roman" w:eastAsia="Aileron" w:cs="Times New Roman"/>
-          <w:i w:val="0"/>
-          <w:spacing w:val="0"/>
-          <w:sz w:val="24"/>
-          <w:szCs w:val="24"/>
-          <w:shd w:val="clear" w:fill="FFFFFF"/>
-          <w:lang w:val="fr-FR"/>
-        </w:rPr>
-      </w:pPr>
-    </w:p>
-    <w:p>
-      <w:pPr>
-        <w:pStyle w:val="3"/>
-        <w:keepNext w:val="0"/>
-        <w:keepLines w:val="0"/>
-        <w:widowControl/>
         <w:numPr>
           <w:ilvl w:val="0"/>
           <w:numId w:val="0"/>
@@ -922,45 +754,155 @@
           <w:shd w:val="clear" w:fill="FFFFFF"/>
           <w:lang w:val="fr-FR"/>
         </w:rPr>
-        <w:br w:type="textWrapping"/>
-      </w:r>
-    </w:p>
-    <w:p>
-      <w:pPr>
-        <w:pStyle w:val="3"/>
-        <w:keepNext w:val="0"/>
-        <w:keepLines w:val="0"/>
-        <w:widowControl/>
-        <w:numPr>
-          <w:ilvl w:val="0"/>
-          <w:numId w:val="0"/>
-        </w:numPr>
-        <w:suppressLineNumbers w:val="0"/>
-        <w:shd w:val="clear" w:fill="FFFFFF"/>
-        <w:spacing w:before="0" w:beforeAutospacing="0" w:after="0" w:afterAutospacing="0"/>
-        <w:ind w:leftChars="0" w:right="0" w:rightChars="0"/>
-        <w:rPr>
-          <w:rFonts w:hint="default" w:ascii="Times New Roman" w:hAnsi="Times New Roman" w:eastAsia="Aileron" w:cs="Times New Roman"/>
-          <w:i w:val="0"/>
-          <w:spacing w:val="0"/>
-          <w:sz w:val="24"/>
-          <w:szCs w:val="24"/>
-          <w:shd w:val="clear" w:fill="FFFFFF"/>
-          <w:lang w:val="fr-FR"/>
-        </w:rPr>
-      </w:pPr>
-      <w:r>
-        <w:rPr>
-          <w:rFonts w:hint="default" w:ascii="Times New Roman" w:hAnsi="Times New Roman" w:eastAsia="Aileron" w:cs="Times New Roman"/>
-          <w:i w:val="0"/>
-          <w:spacing w:val="0"/>
-          <w:sz w:val="24"/>
-          <w:szCs w:val="24"/>
-          <w:shd w:val="clear" w:fill="FFFFFF"/>
-          <w:lang w:val="fr-FR"/>
-        </w:rPr>
         <w:br w:type="page"/>
       </w:r>
+    </w:p>
+    <w:p>
+      <w:pPr>
+        <w:pStyle w:val="3"/>
+        <w:keepNext w:val="0"/>
+        <w:keepLines w:val="0"/>
+        <w:widowControl/>
+        <w:suppressLineNumbers w:val="0"/>
+        <w:shd w:val="clear" w:fill="FFFFFF"/>
+        <w:spacing w:before="0" w:beforeAutospacing="0" w:after="0" w:afterAutospacing="0"/>
+        <w:ind w:right="0"/>
+        <w:rPr>
+          <w:rFonts w:hint="default" w:ascii="Times New Roman" w:hAnsi="Times New Roman" w:eastAsia="Aileron" w:cs="Times New Roman"/>
+          <w:b/>
+          <w:bCs/>
+          <w:i w:val="0"/>
+          <w:spacing w:val="0"/>
+          <w:sz w:val="24"/>
+          <w:szCs w:val="24"/>
+          <w:u w:val="single"/>
+          <w:shd w:val="clear" w:fill="FFFFFF"/>
+          <w:lang w:val="fr-FR"/>
+        </w:rPr>
+      </w:pPr>
+      <w:r>
+        <w:rPr>
+          <w:rFonts w:hint="default" w:eastAsia="Aileron" w:cs="Times New Roman"/>
+          <w:b/>
+          <w:bCs/>
+          <w:i w:val="0"/>
+          <w:spacing w:val="0"/>
+          <w:sz w:val="24"/>
+          <w:szCs w:val="24"/>
+          <w:u w:val="single"/>
+          <w:shd w:val="clear" w:fill="FFFFFF"/>
+          <w:lang w:val="fr-FR"/>
+        </w:rPr>
+        <w:t xml:space="preserve">3-3) </w:t>
+      </w:r>
+      <w:r>
+        <w:rPr>
+          <w:rFonts w:hint="default" w:ascii="Times New Roman" w:hAnsi="Times New Roman" w:eastAsia="Aileron" w:cs="Times New Roman"/>
+          <w:b/>
+          <w:bCs/>
+          <w:i w:val="0"/>
+          <w:spacing w:val="0"/>
+          <w:sz w:val="24"/>
+          <w:szCs w:val="24"/>
+          <w:u w:val="single"/>
+          <w:shd w:val="clear" w:fill="FFFFFF"/>
+          <w:lang w:val="fr-FR"/>
+        </w:rPr>
+        <w:t>Outil de conception :</w:t>
+      </w:r>
+    </w:p>
+    <w:p>
+      <w:pPr>
+        <w:pStyle w:val="3"/>
+        <w:keepNext w:val="0"/>
+        <w:keepLines w:val="0"/>
+        <w:widowControl/>
+        <w:suppressLineNumbers w:val="0"/>
+        <w:shd w:val="clear" w:fill="FFFFFF"/>
+        <w:spacing w:before="0" w:beforeAutospacing="0" w:after="0" w:afterAutospacing="0"/>
+        <w:ind w:right="0"/>
+        <w:rPr>
+          <w:rFonts w:hint="default" w:ascii="Times New Roman" w:hAnsi="Times New Roman" w:eastAsia="Aileron" w:cs="Times New Roman"/>
+          <w:b/>
+          <w:bCs/>
+          <w:i w:val="0"/>
+          <w:spacing w:val="0"/>
+          <w:sz w:val="24"/>
+          <w:szCs w:val="24"/>
+          <w:u w:val="single"/>
+          <w:shd w:val="clear" w:fill="FFFFFF"/>
+          <w:lang w:val="fr-FR"/>
+        </w:rPr>
+      </w:pPr>
+      <w:r>
+        <w:rPr>
+          <w:rFonts w:hint="default" w:ascii="Times New Roman" w:hAnsi="Times New Roman" w:eastAsia="Aileron" w:cs="Times New Roman"/>
+          <w:b/>
+          <w:bCs/>
+          <w:i w:val="0"/>
+          <w:spacing w:val="0"/>
+          <w:sz w:val="24"/>
+          <w:szCs w:val="24"/>
+          <w:u w:val="single"/>
+          <w:shd w:val="clear" w:fill="FFFFFF"/>
+          <w:lang w:val="fr-FR"/>
+        </w:rPr>
+        <w:t>Astah community :</w:t>
+      </w:r>
+    </w:p>
+    <w:p>
+      <w:pPr>
+        <w:pStyle w:val="3"/>
+        <w:keepNext w:val="0"/>
+        <w:keepLines w:val="0"/>
+        <w:widowControl/>
+        <w:suppressLineNumbers w:val="0"/>
+        <w:shd w:val="clear" w:fill="FFFFFF"/>
+        <w:spacing w:before="0" w:beforeAutospacing="0" w:after="0" w:afterAutospacing="0"/>
+        <w:ind w:right="0"/>
+        <w:rPr>
+          <w:rFonts w:hint="default" w:ascii="Times New Roman" w:hAnsi="Times New Roman" w:eastAsia="Aileron" w:cs="Times New Roman"/>
+          <w:i w:val="0"/>
+          <w:spacing w:val="0"/>
+          <w:sz w:val="24"/>
+          <w:szCs w:val="24"/>
+          <w:shd w:val="clear" w:fill="FFFFFF"/>
+          <w:lang w:val="fr-FR"/>
+        </w:rPr>
+      </w:pPr>
+      <w:r>
+        <w:rPr>
+          <w:rFonts w:hint="default" w:ascii="Times New Roman" w:hAnsi="Times New Roman" w:eastAsia="Aileron" w:cs="Times New Roman"/>
+          <w:i w:val="0"/>
+          <w:spacing w:val="0"/>
+          <w:sz w:val="24"/>
+          <w:szCs w:val="24"/>
+          <w:shd w:val="clear" w:fill="FFFFFF"/>
+          <w:lang w:val="fr-FR"/>
+        </w:rPr>
+        <w:t>C’est une version gratuite du logiciel ASTAH qui permet de créer les différents diagrammes UML , son utilisation est facile et très riche.</w:t>
+      </w:r>
+    </w:p>
+    <w:p>
+      <w:pPr>
+        <w:pStyle w:val="3"/>
+        <w:keepNext w:val="0"/>
+        <w:keepLines w:val="0"/>
+        <w:widowControl/>
+        <w:suppressLineNumbers w:val="0"/>
+        <w:shd w:val="clear" w:fill="FFFFFF"/>
+        <w:spacing w:before="0" w:beforeAutospacing="0" w:after="0" w:afterAutospacing="0"/>
+        <w:ind w:right="0"/>
+        <w:rPr>
+          <w:rFonts w:hint="default" w:ascii="Times New Roman" w:hAnsi="Times New Roman" w:eastAsia="Aileron" w:cs="Times New Roman"/>
+          <w:i w:val="0"/>
+          <w:spacing w:val="0"/>
+          <w:sz w:val="24"/>
+          <w:szCs w:val="24"/>
+          <w:shd w:val="clear" w:fill="FFFFFF"/>
+          <w:lang w:val="fr-FR"/>
+        </w:rPr>
+      </w:pPr>
     </w:p>
     <w:p>
       <w:pPr>
@@ -9404,6 +9346,7 @@
         <w:keepLines w:val="0"/>
         <w:widowControl/>
         <w:numPr>
+          <w:ilvl w:val="0"/>
           <w:numId w:val="0"/>
         </w:numPr>
         <w:suppressLineNumbers w:val="0"/>
@@ -11133,7 +11076,7 @@
           <w:shd w:val="clear" w:fill="FFFFFF"/>
           <w:lang w:val="fr-FR"/>
         </w:rPr>
-        <w:t xml:space="preserve">Nous allons essayer de faire la conception de l’application MiniISante, avec la prise en charge de JCSP.net comme API de communication. Au cours de la conception, Nous allons découvrir les points de différences chaque fois que les digrammes montrant les montre. </w:t>
+        <w:t xml:space="preserve">Nous allons essayer de faire la conception de l’application MiniISante, avec la prise en charge de JCSP.net comme API de communication. Au cours de la conception, Nous allons découvrir les points de différences chaque fois que les digrammes les montre. </w:t>
       </w:r>
     </w:p>
     <w:p>
@@ -11189,45 +11132,6 @@
           <w:lang w:val="fr-FR"/>
         </w:rPr>
       </w:pPr>
-    </w:p>
-    <w:p>
-      <w:pPr>
-        <w:pStyle w:val="3"/>
-        <w:keepNext w:val="0"/>
-        <w:keepLines w:val="0"/>
-        <w:widowControl/>
-        <w:suppressLineNumbers w:val="0"/>
-        <w:shd w:val="clear" w:fill="FFFFFF"/>
-        <w:spacing w:before="0" w:beforeAutospacing="0" w:after="0" w:afterAutospacing="0"/>
-        <w:ind w:left="0" w:right="0" w:firstLine="0"/>
-        <w:rPr>
-          <w:rFonts w:hint="default" w:eastAsia="Aileron" w:cs="Times New Roman"/>
-          <w:b/>
-          <w:bCs/>
-          <w:i w:val="0"/>
-          <w:spacing w:val="0"/>
-          <w:sz w:val="24"/>
-          <w:szCs w:val="24"/>
-          <w:u w:val="single"/>
-          <w:shd w:val="clear" w:fill="FFFFFF"/>
-          <w:lang w:val="fr-FR"/>
-        </w:rPr>
-      </w:pPr>
-      <w:r>
-        <w:rPr>
-          <w:rFonts w:hint="default" w:eastAsia="Aileron" w:cs="Times New Roman"/>
-          <w:b/>
-          <w:bCs/>
-          <w:i w:val="0"/>
-          <w:spacing w:val="0"/>
-          <w:sz w:val="24"/>
-          <w:szCs w:val="24"/>
-          <w:u w:val="single"/>
-          <w:shd w:val="clear" w:fill="FFFFFF"/>
-          <w:lang w:val="fr-FR"/>
-        </w:rPr>
-        <w:br w:type="page"/>
-      </w:r>
     </w:p>
     <w:p>
       <w:pPr>
@@ -21572,7 +21476,31 @@
           <w:shd w:val="clear" w:fill="FFFFFF"/>
           <w:lang w:val="fr-FR"/>
         </w:rPr>
-        <w:t>Ce point est en cours de recherche active.</w:t>
+        <w:t xml:space="preserve">Ce point est </w:t>
+      </w:r>
+      <w:r>
+        <w:rPr>
+          <w:rFonts w:hint="default" w:eastAsia="Aileron" w:cs="Times New Roman"/>
+          <w:i w:val="0"/>
+          <w:spacing w:val="0"/>
+          <w:sz w:val="24"/>
+          <w:szCs w:val="24"/>
+          <w:shd w:val="clear" w:fill="FFFFFF"/>
+          <w:lang w:val="fr-FR"/>
+        </w:rPr>
+        <w:t>un axe de</w:t>
+      </w:r>
+      <w:r>
+        <w:rPr>
+          <w:rFonts w:hint="default" w:ascii="Times New Roman" w:hAnsi="Times New Roman" w:eastAsia="Aileron" w:cs="Times New Roman"/>
+          <w:i w:val="0"/>
+          <w:spacing w:val="0"/>
+          <w:sz w:val="24"/>
+          <w:szCs w:val="24"/>
+          <w:shd w:val="clear" w:fill="FFFFFF"/>
+          <w:lang w:val="fr-FR"/>
+        </w:rPr>
+        <w:t xml:space="preserve"> de recherche active.</w:t>
       </w:r>
     </w:p>
     <w:p>
@@ -21609,19 +21537,91 @@
           <w:shd w:val="clear" w:fill="FFFFFF"/>
           <w:lang w:val="fr-FR"/>
         </w:rPr>
-        <w:t>A cause de cette remarque , nous avons présenté un nouveau formalisme indépendant de UML Similaire</w:t>
-      </w:r>
-      <w:r>
-        <w:rPr>
-          <w:rFonts w:hint="default" w:eastAsia="Aileron" w:cs="Times New Roman"/>
-          <w:i w:val="0"/>
-          <w:spacing w:val="0"/>
-          <w:sz w:val="24"/>
-          <w:szCs w:val="24"/>
-          <w:shd w:val="clear" w:fill="FFFFFF"/>
-          <w:lang w:val="fr-FR"/>
-        </w:rPr>
-        <w:t xml:space="preserve"> un peut de digramme d’activité pour l’aspect dynamique C-A-D le flux de contrôle</w:t>
+        <w:t xml:space="preserve">A cause de cette remarque , </w:t>
+      </w:r>
+      <w:r>
+        <w:rPr>
+          <w:rFonts w:hint="default" w:eastAsia="Aileron" w:cs="Times New Roman"/>
+          <w:i w:val="0"/>
+          <w:spacing w:val="0"/>
+          <w:sz w:val="24"/>
+          <w:szCs w:val="24"/>
+          <w:shd w:val="clear" w:fill="FFFFFF"/>
+          <w:lang w:val="fr-FR"/>
+        </w:rPr>
+        <w:t>on a</w:t>
+      </w:r>
+      <w:r>
+        <w:rPr>
+          <w:rFonts w:hint="default" w:ascii="Times New Roman" w:hAnsi="Times New Roman" w:eastAsia="Aileron" w:cs="Times New Roman"/>
+          <w:i w:val="0"/>
+          <w:spacing w:val="0"/>
+          <w:sz w:val="24"/>
+          <w:szCs w:val="24"/>
+          <w:shd w:val="clear" w:fill="FFFFFF"/>
+          <w:lang w:val="fr-FR"/>
+        </w:rPr>
+        <w:t xml:space="preserve"> présent</w:t>
+      </w:r>
+      <w:r>
+        <w:rPr>
+          <w:rFonts w:hint="default" w:eastAsia="Aileron" w:cs="Times New Roman"/>
+          <w:i w:val="0"/>
+          <w:spacing w:val="0"/>
+          <w:sz w:val="24"/>
+          <w:szCs w:val="24"/>
+          <w:shd w:val="clear" w:fill="FFFFFF"/>
+          <w:lang w:val="fr-FR"/>
+        </w:rPr>
+        <w:t>er</w:t>
+      </w:r>
+      <w:r>
+        <w:rPr>
+          <w:rFonts w:hint="default" w:ascii="Times New Roman" w:hAnsi="Times New Roman" w:eastAsia="Aileron" w:cs="Times New Roman"/>
+          <w:i w:val="0"/>
+          <w:spacing w:val="0"/>
+          <w:sz w:val="24"/>
+          <w:szCs w:val="24"/>
+          <w:shd w:val="clear" w:fill="FFFFFF"/>
+          <w:lang w:val="fr-FR"/>
+        </w:rPr>
+        <w:t xml:space="preserve"> un formalisme </w:t>
+      </w:r>
+      <w:r>
+        <w:rPr>
+          <w:rFonts w:hint="default" w:eastAsia="Aileron" w:cs="Times New Roman"/>
+          <w:i w:val="0"/>
+          <w:spacing w:val="0"/>
+          <w:sz w:val="24"/>
+          <w:szCs w:val="24"/>
+          <w:shd w:val="clear" w:fill="FFFFFF"/>
+          <w:lang w:val="fr-FR"/>
+        </w:rPr>
+        <w:t>s</w:t>
+      </w:r>
+      <w:r>
+        <w:rPr>
+          <w:rFonts w:hint="default" w:ascii="Times New Roman" w:hAnsi="Times New Roman" w:eastAsia="Aileron" w:cs="Times New Roman"/>
+          <w:i w:val="0"/>
+          <w:spacing w:val="0"/>
+          <w:sz w:val="24"/>
+          <w:szCs w:val="24"/>
+          <w:shd w:val="clear" w:fill="FFFFFF"/>
+          <w:lang w:val="fr-FR"/>
+        </w:rPr>
+        <w:t>imilaire</w:t>
+      </w:r>
+      <w:r>
+        <w:rPr>
+          <w:rFonts w:hint="default" w:eastAsia="Aileron" w:cs="Times New Roman"/>
+          <w:i w:val="0"/>
+          <w:spacing w:val="0"/>
+          <w:sz w:val="24"/>
+          <w:szCs w:val="24"/>
+          <w:shd w:val="clear" w:fill="FFFFFF"/>
+          <w:lang w:val="fr-FR"/>
+        </w:rPr>
+        <w:t xml:space="preserve"> un peut de digramme d’activité pour l’aspect dynamique </w:t>
       </w:r>
       <w:r>
         <w:rPr>
@@ -21645,7 +21645,55 @@
           <w:shd w:val="clear" w:fill="FFFFFF"/>
           <w:lang w:val="fr-FR"/>
         </w:rPr>
-        <w:t xml:space="preserve"> Et de digramme des transition éticter pour l’aspect statique</w:t>
+        <w:t xml:space="preserve"> Et un </w:t>
+      </w:r>
+      <w:r>
+        <w:rPr>
+          <w:rFonts w:hint="default" w:ascii="Times New Roman" w:hAnsi="Times New Roman" w:eastAsia="Aileron" w:cs="Times New Roman"/>
+          <w:i w:val="0"/>
+          <w:spacing w:val="0"/>
+          <w:sz w:val="24"/>
+          <w:szCs w:val="24"/>
+          <w:shd w:val="clear" w:fill="FFFFFF"/>
+          <w:lang w:val="fr-FR"/>
+        </w:rPr>
+        <w:t xml:space="preserve">formalisme </w:t>
+      </w:r>
+      <w:r>
+        <w:rPr>
+          <w:rFonts w:hint="default" w:eastAsia="Aileron" w:cs="Times New Roman"/>
+          <w:i w:val="0"/>
+          <w:spacing w:val="0"/>
+          <w:sz w:val="24"/>
+          <w:szCs w:val="24"/>
+          <w:shd w:val="clear" w:fill="FFFFFF"/>
+          <w:lang w:val="fr-FR"/>
+        </w:rPr>
+        <w:t xml:space="preserve">pour l’aspect statique </w:t>
+      </w:r>
+      <w:r>
+        <w:rPr>
+          <w:rFonts w:hint="default" w:ascii="Times New Roman" w:hAnsi="Times New Roman" w:eastAsia="Aileron" w:cs="Times New Roman"/>
+          <w:i w:val="0"/>
+          <w:spacing w:val="0"/>
+          <w:sz w:val="24"/>
+          <w:szCs w:val="24"/>
+          <w:shd w:val="clear" w:fill="FFFFFF"/>
+          <w:lang w:val="fr-FR"/>
+        </w:rPr>
+        <w:t>Similaire</w:t>
+      </w:r>
+      <w:r>
+        <w:rPr>
+          <w:rFonts w:hint="default" w:eastAsia="Aileron" w:cs="Times New Roman"/>
+          <w:i w:val="0"/>
+          <w:spacing w:val="0"/>
+          <w:sz w:val="24"/>
+          <w:szCs w:val="24"/>
+          <w:shd w:val="clear" w:fill="FFFFFF"/>
+          <w:lang w:val="fr-FR"/>
+        </w:rPr>
+        <w:t xml:space="preserve"> au digramme de composent.</w:t>
       </w:r>
     </w:p>
     <w:p>
@@ -21663,15 +21711,41 @@
         <w:spacing w:before="0" w:beforeAutospacing="0" w:after="0" w:afterAutospacing="0"/>
         <w:ind w:leftChars="0" w:right="0" w:rightChars="0"/>
         <w:rPr>
-          <w:rFonts w:hint="default" w:ascii="Times New Roman" w:hAnsi="Times New Roman" w:eastAsia="Aileron" w:cs="Times New Roman"/>
-          <w:i w:val="0"/>
-          <w:spacing w:val="0"/>
-          <w:sz w:val="24"/>
-          <w:szCs w:val="24"/>
-          <w:shd w:val="clear" w:fill="FFFFFF"/>
-          <w:lang w:val="fr-FR"/>
-        </w:rPr>
-      </w:pPr>
+          <w:rFonts w:hint="default" w:eastAsia="Aileron" w:cs="Times New Roman"/>
+          <w:i w:val="0"/>
+          <w:spacing w:val="0"/>
+          <w:sz w:val="24"/>
+          <w:szCs w:val="24"/>
+          <w:shd w:val="clear" w:fill="FFFFFF"/>
+          <w:lang w:val="fr-FR"/>
+        </w:rPr>
+      </w:pPr>
+      <w:r>
+        <w:rPr>
+          <w:rFonts w:hint="default" w:eastAsia="Aileron" w:cs="Times New Roman"/>
+          <w:b/>
+          <w:bCs/>
+          <w:i w:val="0"/>
+          <w:spacing w:val="0"/>
+          <w:sz w:val="24"/>
+          <w:szCs w:val="24"/>
+          <w:shd w:val="clear" w:fill="FFFFFF"/>
+          <w:lang w:val="fr-FR"/>
+        </w:rPr>
+        <w:t xml:space="preserve">Remarque </w:t>
+      </w:r>
+      <w:r>
+        <w:rPr>
+          <w:rFonts w:hint="default" w:eastAsia="Aileron" w:cs="Times New Roman"/>
+          <w:i w:val="0"/>
+          <w:spacing w:val="0"/>
+          <w:sz w:val="24"/>
+          <w:szCs w:val="24"/>
+          <w:shd w:val="clear" w:fill="FFFFFF"/>
+          <w:lang w:val="fr-FR"/>
+        </w:rPr>
+        <w:t xml:space="preserve">: en vas pas donner un formalisme qui présente touts les concept de JCSP puis sa sorte de notre cadre de étude, mais en vas présenter les concepts utilisées dans notre application. </w:t>
+      </w:r>
     </w:p>
     <w:p>
       <w:pPr>
@@ -21688,26 +21762,32 @@
         <w:spacing w:before="0" w:beforeAutospacing="0" w:after="0" w:afterAutospacing="0"/>
         <w:ind w:leftChars="0" w:right="0" w:rightChars="0"/>
         <w:rPr>
-          <w:rFonts w:hint="default" w:ascii="Times New Roman" w:hAnsi="Times New Roman" w:eastAsia="Aileron" w:cs="Times New Roman"/>
-          <w:i w:val="0"/>
-          <w:spacing w:val="0"/>
-          <w:sz w:val="24"/>
-          <w:szCs w:val="24"/>
-          <w:shd w:val="clear" w:fill="FFFFFF"/>
-          <w:lang w:val="fr-FR"/>
-        </w:rPr>
-      </w:pPr>
-      <w:r>
-        <w:rPr>
-          <w:rFonts w:hint="default" w:ascii="Times New Roman" w:hAnsi="Times New Roman" w:eastAsia="Aileron" w:cs="Times New Roman"/>
-          <w:i w:val="0"/>
-          <w:spacing w:val="0"/>
-          <w:sz w:val="24"/>
-          <w:szCs w:val="24"/>
-          <w:shd w:val="clear" w:fill="FFFFFF"/>
-          <w:lang w:val="fr-FR"/>
-        </w:rPr>
-        <w:br w:type="page"/>
+          <w:rFonts w:hint="default" w:eastAsia="Aileron" w:cs="Times New Roman"/>
+          <w:b/>
+          <w:bCs/>
+          <w:i w:val="0"/>
+          <w:spacing w:val="0"/>
+          <w:sz w:val="24"/>
+          <w:szCs w:val="24"/>
+          <w:u w:val="single"/>
+          <w:shd w:val="clear" w:fill="FFFFFF"/>
+          <w:lang w:val="fr-FR"/>
+        </w:rPr>
+      </w:pPr>
+      <w:r>
+        <w:rPr>
+          <w:rFonts w:hint="default" w:eastAsia="Aileron" w:cs="Times New Roman"/>
+          <w:b/>
+          <w:bCs/>
+          <w:i w:val="0"/>
+          <w:spacing w:val="0"/>
+          <w:sz w:val="24"/>
+          <w:szCs w:val="24"/>
+          <w:u w:val="single"/>
+          <w:shd w:val="clear" w:fill="FFFFFF"/>
+          <w:lang w:val="fr-FR"/>
+        </w:rPr>
+        <w:t>4-8-1) digramme de composant qui reprisent l’aspect Statique :</w:t>
       </w:r>
     </w:p>
     <w:p>
@@ -21725,26 +21805,26 @@
         <w:spacing w:before="0" w:beforeAutospacing="0" w:after="0" w:afterAutospacing="0"/>
         <w:ind w:leftChars="0" w:right="0" w:rightChars="0"/>
         <w:rPr>
-          <w:rFonts w:hint="default" w:ascii="Times New Roman" w:hAnsi="Times New Roman" w:eastAsia="Aileron" w:cs="Times New Roman"/>
-          <w:i w:val="0"/>
-          <w:spacing w:val="0"/>
-          <w:sz w:val="24"/>
-          <w:szCs w:val="24"/>
-          <w:shd w:val="clear" w:fill="FFFFFF"/>
-          <w:lang w:val="fr-FR"/>
-        </w:rPr>
-      </w:pPr>
-      <w:r>
-        <w:rPr>
-          <w:rFonts w:hint="default" w:ascii="Times New Roman" w:hAnsi="Times New Roman" w:eastAsia="Aileron" w:cs="Times New Roman"/>
-          <w:i w:val="0"/>
-          <w:spacing w:val="0"/>
-          <w:sz w:val="24"/>
-          <w:szCs w:val="24"/>
-          <w:shd w:val="clear" w:fill="FFFFFF"/>
-          <w:lang w:val="fr-FR"/>
-        </w:rPr>
-        <w:t>La réalisation :</w:t>
+          <w:rFonts w:hint="default" w:eastAsia="Aileron" w:cs="Times New Roman"/>
+          <w:i w:val="0"/>
+          <w:spacing w:val="0"/>
+          <w:sz w:val="24"/>
+          <w:szCs w:val="24"/>
+          <w:shd w:val="clear" w:fill="FFFFFF"/>
+          <w:lang w:val="fr-FR"/>
+        </w:rPr>
+      </w:pPr>
+      <w:r>
+        <w:rPr>
+          <w:rFonts w:hint="default" w:eastAsia="Aileron" w:cs="Times New Roman"/>
+          <w:i w:val="0"/>
+          <w:spacing w:val="0"/>
+          <w:sz w:val="24"/>
+          <w:szCs w:val="24"/>
+          <w:shd w:val="clear" w:fill="FFFFFF"/>
+          <w:lang w:val="fr-FR"/>
+        </w:rPr>
+        <w:t>Pour l’aspect statique en a proposer ce diagramme qui représente les relations entre processus par des canaux - en ligne pointée - ces ligne sont numérotée pour utilisée dans le diagramme de suivante :</w:t>
       </w:r>
     </w:p>
     <w:p>
@@ -21762,26 +21842,62 @@
         <w:spacing w:before="0" w:beforeAutospacing="0" w:after="0" w:afterAutospacing="0"/>
         <w:ind w:leftChars="0" w:right="0" w:rightChars="0"/>
         <w:rPr>
-          <w:rFonts w:hint="default" w:eastAsia="Aileron" w:cs="Times New Roman"/>
-          <w:i w:val="0"/>
-          <w:spacing w:val="0"/>
-          <w:sz w:val="24"/>
-          <w:szCs w:val="24"/>
-          <w:shd w:val="clear" w:fill="FFFFFF"/>
-          <w:lang w:val="fr-FR"/>
-        </w:rPr>
-      </w:pPr>
-      <w:r>
-        <w:rPr>
-          <w:rFonts w:hint="default" w:eastAsia="Aileron" w:cs="Times New Roman"/>
-          <w:i w:val="0"/>
-          <w:spacing w:val="0"/>
-          <w:sz w:val="24"/>
-          <w:szCs w:val="24"/>
-          <w:shd w:val="clear" w:fill="FFFFFF"/>
-          <w:lang w:val="fr-FR"/>
-        </w:rPr>
-        <w:t>Description des outils utilisée :</w:t>
+          <w:rFonts w:hint="default" w:ascii="Times New Roman" w:hAnsi="Times New Roman" w:eastAsia="Aileron" w:cs="Times New Roman"/>
+          <w:i w:val="0"/>
+          <w:spacing w:val="0"/>
+          <w:sz w:val="24"/>
+          <w:szCs w:val="24"/>
+          <w:shd w:val="clear" w:fill="FFFFFF"/>
+          <w:lang w:val="fr-FR"/>
+        </w:rPr>
+      </w:pPr>
+      <w:r>
+        <w:rPr>
+          <w:rFonts w:hint="default" w:ascii="Times New Roman" w:hAnsi="Times New Roman" w:eastAsia="Aileron" w:cs="Times New Roman"/>
+          <w:i w:val="0"/>
+          <w:spacing w:val="0"/>
+          <w:sz w:val="24"/>
+          <w:szCs w:val="24"/>
+          <w:shd w:val="clear" w:fill="FFFFFF"/>
+          <w:lang w:val="fr-FR"/>
+        </w:rPr>
+        <w:drawing>
+          <wp:inline distT="0" distB="0" distL="114300" distR="114300">
+            <wp:extent cx="5271770" cy="3762375"/>
+            <wp:effectExtent l="0" t="0" r="5080" b="9525"/>
+            <wp:docPr id="3" name="Picture 3" descr="Component Diagram JCSP.Net Architecture"/>
+            <wp:cNvGraphicFramePr>
+              <a:graphicFrameLocks xmlns:a="http://schemas.openxmlformats.org/drawingml/2006/main" noChangeAspect="1"/>
+            </wp:cNvGraphicFramePr>
+            <a:graphic xmlns:a="http://schemas.openxmlformats.org/drawingml/2006/main">
+              <a:graphicData uri="http://schemas.openxmlformats.org/drawingml/2006/picture">
+                <pic:pic xmlns:pic="http://schemas.openxmlformats.org/drawingml/2006/picture">
+                  <pic:nvPicPr>
+                    <pic:cNvPr id="3" name="Picture 3" descr="Component Diagram JCSP.Net Architecture"/>
+                    <pic:cNvPicPr>
+                      <a:picLocks noChangeAspect="1"/>
+                    </pic:cNvPicPr>
+                  </pic:nvPicPr>
+                  <pic:blipFill>
+                    <a:blip r:embed="rId31"/>
+                    <a:stretch>
+                      <a:fillRect/>
+                    </a:stretch>
+                  </pic:blipFill>
+                  <pic:spPr>
+                    <a:xfrm>
+                      <a:off x="0" y="0"/>
+                      <a:ext cx="5271770" cy="3762375"/>
+                    </a:xfrm>
+                    <a:prstGeom prst="rect">
+                      <a:avLst/>
+                    </a:prstGeom>
+                  </pic:spPr>
+                </pic:pic>
+              </a:graphicData>
+            </a:graphic>
+          </wp:inline>
+        </w:drawing>
       </w:r>
     </w:p>
     <w:p>
@@ -21799,26 +21915,26 @@
         <w:spacing w:before="0" w:beforeAutospacing="0" w:after="0" w:afterAutospacing="0"/>
         <w:ind w:leftChars="0" w:right="0" w:rightChars="0"/>
         <w:rPr>
-          <w:rFonts w:hint="default" w:eastAsia="Aileron" w:cs="Times New Roman"/>
-          <w:i w:val="0"/>
-          <w:spacing w:val="0"/>
-          <w:sz w:val="24"/>
-          <w:szCs w:val="24"/>
-          <w:shd w:val="clear" w:fill="FFFFFF"/>
-          <w:lang w:val="fr-FR"/>
-        </w:rPr>
-      </w:pPr>
-      <w:r>
-        <w:rPr>
-          <w:rFonts w:hint="default" w:eastAsia="Aileron" w:cs="Times New Roman"/>
-          <w:i w:val="0"/>
-          <w:spacing w:val="0"/>
-          <w:sz w:val="24"/>
-          <w:szCs w:val="24"/>
-          <w:shd w:val="clear" w:fill="FFFFFF"/>
-          <w:lang w:val="fr-FR"/>
-        </w:rPr>
-        <w:t xml:space="preserve">Pour les base de donnes de l’annuaire et de l’application MiniISante en a utiliser un base de donnes javadB </w:t>
+          <w:rFonts w:hint="default" w:ascii="Times New Roman" w:hAnsi="Times New Roman" w:eastAsia="Aileron" w:cs="Times New Roman"/>
+          <w:i w:val="0"/>
+          <w:spacing w:val="0"/>
+          <w:sz w:val="24"/>
+          <w:szCs w:val="24"/>
+          <w:shd w:val="clear" w:fill="FFFFFF"/>
+          <w:lang w:val="fr-FR"/>
+        </w:rPr>
+      </w:pPr>
+      <w:r>
+        <w:rPr>
+          <w:rFonts w:hint="default" w:ascii="Times New Roman" w:hAnsi="Times New Roman" w:eastAsia="Aileron" w:cs="Times New Roman"/>
+          <w:i w:val="0"/>
+          <w:spacing w:val="0"/>
+          <w:sz w:val="24"/>
+          <w:szCs w:val="24"/>
+          <w:shd w:val="clear" w:fill="FFFFFF"/>
+          <w:lang w:val="fr-FR"/>
+        </w:rPr>
+        <w:br w:type="page"/>
       </w:r>
     </w:p>
     <w:p>
@@ -21837,25 +21953,31 @@
         <w:ind w:leftChars="0" w:right="0" w:rightChars="0"/>
         <w:rPr>
           <w:rFonts w:hint="default" w:eastAsia="Aileron" w:cs="Times New Roman"/>
-          <w:i w:val="0"/>
-          <w:spacing w:val="0"/>
-          <w:sz w:val="24"/>
-          <w:szCs w:val="24"/>
-          <w:shd w:val="clear" w:fill="FFFFFF"/>
-          <w:lang w:val="fr-FR"/>
-        </w:rPr>
-      </w:pPr>
-      <w:r>
-        <w:rPr>
-          <w:rFonts w:hint="default" w:eastAsia="Aileron" w:cs="Times New Roman"/>
-          <w:i w:val="0"/>
-          <w:spacing w:val="0"/>
-          <w:sz w:val="24"/>
-          <w:szCs w:val="24"/>
-          <w:shd w:val="clear" w:fill="FFFFFF"/>
-          <w:lang w:val="fr-FR"/>
-        </w:rPr>
-        <w:t xml:space="preserve">Et pour la classe environnement de développement on a utiliser netbeansIDE 8.2  </w:t>
+          <w:b/>
+          <w:bCs/>
+          <w:i w:val="0"/>
+          <w:spacing w:val="0"/>
+          <w:sz w:val="24"/>
+          <w:szCs w:val="24"/>
+          <w:u w:val="single"/>
+          <w:shd w:val="clear" w:fill="FFFFFF"/>
+          <w:lang w:val="fr-FR"/>
+        </w:rPr>
+      </w:pPr>
+      <w:r>
+        <w:rPr>
+          <w:rFonts w:hint="default" w:eastAsia="Aileron" w:cs="Times New Roman"/>
+          <w:b/>
+          <w:bCs/>
+          <w:i w:val="0"/>
+          <w:spacing w:val="0"/>
+          <w:sz w:val="24"/>
+          <w:szCs w:val="24"/>
+          <w:u w:val="single"/>
+          <w:shd w:val="clear" w:fill="FFFFFF"/>
+          <w:lang w:val="fr-FR"/>
+        </w:rPr>
+        <w:t>4-8-1) digramme d’activité qui reprisent l’aspect dynamique :</w:t>
       </w:r>
     </w:p>
     <w:p>
@@ -21873,27 +21995,15 @@
         <w:spacing w:before="0" w:beforeAutospacing="0" w:after="0" w:afterAutospacing="0"/>
         <w:ind w:leftChars="0" w:right="0" w:rightChars="0"/>
         <w:rPr>
-          <w:rFonts w:hint="default" w:eastAsia="Aileron" w:cs="Times New Roman"/>
-          <w:i w:val="0"/>
-          <w:spacing w:val="0"/>
-          <w:sz w:val="24"/>
-          <w:szCs w:val="24"/>
-          <w:shd w:val="clear" w:fill="FFFFFF"/>
-          <w:lang w:val="fr-FR"/>
-        </w:rPr>
-      </w:pPr>
-      <w:r>
-        <w:rPr>
-          <w:rFonts w:hint="default" w:eastAsia="Aileron" w:cs="Times New Roman"/>
-          <w:i w:val="0"/>
-          <w:spacing w:val="0"/>
-          <w:sz w:val="24"/>
-          <w:szCs w:val="24"/>
-          <w:shd w:val="clear" w:fill="FFFFFF"/>
-          <w:lang w:val="fr-FR"/>
-        </w:rPr>
-        <w:t>NetBeans IDE 8.2 fournit des analyseurs de code et des éditeurs prêts à l'emploi pour travailler avec les dernières technologies Java 8 - Java SE 8, Java SE Embedded 8 et Java ME Embedded 8.</w:t>
-      </w:r>
+          <w:rFonts w:hint="default" w:ascii="Times New Roman" w:hAnsi="Times New Roman" w:eastAsia="Aileron" w:cs="Times New Roman"/>
+          <w:i w:val="0"/>
+          <w:spacing w:val="0"/>
+          <w:sz w:val="24"/>
+          <w:szCs w:val="24"/>
+          <w:shd w:val="clear" w:fill="FFFFFF"/>
+          <w:lang w:val="fr-FR"/>
+        </w:rPr>
+      </w:pPr>
     </w:p>
     <w:p>
       <w:pPr>
@@ -21929,46 +22039,295 @@
           <w:shd w:val="clear" w:fill="FFFFFF"/>
           <w:lang w:val="fr-FR"/>
         </w:rPr>
-        <w:t xml:space="preserve">Il dispose d’une éditeur des JFrame qui facilite la construction de l’interface graphique avec l’API swing en mode </w:t>
-      </w:r>
-      <w:bookmarkStart w:id="0" w:name="_GoBack"/>
-      <w:r>
-        <w:rPr>
-          <w:rFonts w:hint="default" w:eastAsia="Aileron" w:cs="Times New Roman"/>
-          <w:i w:val="0"/>
-          <w:spacing w:val="0"/>
-          <w:sz w:val="24"/>
-          <w:szCs w:val="24"/>
-          <w:shd w:val="clear" w:fill="FFFFFF"/>
-          <w:lang w:val="fr-FR"/>
-        </w:rPr>
-        <w:t xml:space="preserve">WYSWYD </w:t>
-      </w:r>
-      <w:bookmarkEnd w:id="0"/>
-    </w:p>
-    <w:p>
-      <w:pPr>
-        <w:pStyle w:val="3"/>
-        <w:keepNext w:val="0"/>
-        <w:keepLines w:val="0"/>
-        <w:widowControl/>
-        <w:suppressLineNumbers w:val="0"/>
-        <w:shd w:val="clear" w:fill="FFFFFF"/>
-        <w:spacing w:before="0" w:beforeAutospacing="0" w:after="0" w:afterAutospacing="0"/>
-        <w:ind w:right="0"/>
-        <w:rPr>
-          <w:rFonts w:hint="default" w:ascii="Times New Roman" w:hAnsi="Times New Roman" w:eastAsia="Aileron" w:cs="Times New Roman"/>
-          <w:i w:val="0"/>
-          <w:spacing w:val="0"/>
-          <w:sz w:val="24"/>
-          <w:szCs w:val="24"/>
-          <w:shd w:val="clear" w:fill="FFFFFF"/>
-          <w:lang w:val="fr-FR"/>
-        </w:rPr>
-      </w:pPr>
-      <w:r>
-        <w:rPr>
-          <w:rFonts w:hint="default" w:ascii="Times New Roman" w:hAnsi="Times New Roman" w:eastAsia="Aileron" w:cs="Times New Roman"/>
+        <w:t>l’aspect dynamique doit montrer le traitement interne de la méthode run de chaque processus puisque c est le seule traitement des processus JCSP:</w:t>
+      </w:r>
+    </w:p>
+    <w:p>
+      <w:pPr>
+        <w:pStyle w:val="3"/>
+        <w:keepNext w:val="0"/>
+        <w:keepLines w:val="0"/>
+        <w:widowControl/>
+        <w:numPr>
+          <w:ilvl w:val="0"/>
+          <w:numId w:val="28"/>
+        </w:numPr>
+        <w:suppressLineNumbers w:val="0"/>
+        <w:shd w:val="clear" w:fill="FFFFFF"/>
+        <w:spacing w:before="0" w:beforeAutospacing="0" w:after="0" w:afterAutospacing="0"/>
+        <w:ind w:right="0" w:rightChars="0"/>
+        <w:rPr>
+          <w:rFonts w:hint="default" w:ascii="Times New Roman" w:hAnsi="Times New Roman" w:eastAsia="Aileron" w:cs="Times New Roman"/>
+          <w:i w:val="0"/>
+          <w:spacing w:val="0"/>
+          <w:sz w:val="24"/>
+          <w:szCs w:val="24"/>
+          <w:shd w:val="clear" w:fill="FFFFFF"/>
+          <w:lang w:val="fr-FR"/>
+        </w:rPr>
+      </w:pPr>
+      <w:r>
+        <w:rPr>
+          <w:rFonts w:hint="default" w:eastAsia="Aileron" w:cs="Times New Roman"/>
+          <w:i w:val="0"/>
+          <w:spacing w:val="0"/>
+          <w:sz w:val="24"/>
+          <w:szCs w:val="24"/>
+          <w:shd w:val="clear" w:fill="FFFFFF"/>
+          <w:lang w:val="fr-FR"/>
+        </w:rPr>
+        <w:t>Digramme de la méthode run de processus des clients Annuaire :</w:t>
+      </w:r>
+    </w:p>
+    <w:p>
+      <w:pPr>
+        <w:pStyle w:val="3"/>
+        <w:keepNext w:val="0"/>
+        <w:keepLines w:val="0"/>
+        <w:widowControl/>
+        <w:numPr>
+          <w:numId w:val="0"/>
+        </w:numPr>
+        <w:suppressLineNumbers w:val="0"/>
+        <w:shd w:val="clear" w:fill="FFFFFF"/>
+        <w:spacing w:before="0" w:beforeAutospacing="0" w:after="0" w:afterAutospacing="0"/>
+        <w:ind w:right="0" w:rightChars="0"/>
+        <w:rPr>
+          <w:rFonts w:hint="default" w:ascii="Times New Roman" w:hAnsi="Times New Roman" w:eastAsia="Aileron" w:cs="Times New Roman"/>
+          <w:i w:val="0"/>
+          <w:spacing w:val="0"/>
+          <w:sz w:val="24"/>
+          <w:szCs w:val="24"/>
+          <w:shd w:val="clear" w:fill="FFFFFF"/>
+          <w:lang w:val="fr-FR"/>
+        </w:rPr>
+      </w:pPr>
+      <w:r>
+        <w:rPr>
+          <w:rFonts w:hint="default" w:ascii="Times New Roman" w:hAnsi="Times New Roman" w:eastAsia="Aileron" w:cs="Times New Roman"/>
+          <w:i w:val="0"/>
+          <w:spacing w:val="0"/>
+          <w:sz w:val="24"/>
+          <w:szCs w:val="24"/>
+          <w:shd w:val="clear" w:fill="FFFFFF"/>
+          <w:lang w:val="fr-FR"/>
+        </w:rPr>
+        <w:drawing>
+          <wp:inline distT="0" distB="0" distL="114300" distR="114300">
+            <wp:extent cx="5272405" cy="3994150"/>
+            <wp:effectExtent l="0" t="0" r="4445" b="6350"/>
+            <wp:docPr id="4" name="Picture 4" descr="Activity Diagram Run annuaire"/>
+            <wp:cNvGraphicFramePr>
+              <a:graphicFrameLocks xmlns:a="http://schemas.openxmlformats.org/drawingml/2006/main" noChangeAspect="1"/>
+            </wp:cNvGraphicFramePr>
+            <a:graphic xmlns:a="http://schemas.openxmlformats.org/drawingml/2006/main">
+              <a:graphicData uri="http://schemas.openxmlformats.org/drawingml/2006/picture">
+                <pic:pic xmlns:pic="http://schemas.openxmlformats.org/drawingml/2006/picture">
+                  <pic:nvPicPr>
+                    <pic:cNvPr id="4" name="Picture 4" descr="Activity Diagram Run annuaire"/>
+                    <pic:cNvPicPr>
+                      <a:picLocks noChangeAspect="1"/>
+                    </pic:cNvPicPr>
+                  </pic:nvPicPr>
+                  <pic:blipFill>
+                    <a:blip r:embed="rId32"/>
+                    <a:stretch>
+                      <a:fillRect/>
+                    </a:stretch>
+                  </pic:blipFill>
+                  <pic:spPr>
+                    <a:xfrm>
+                      <a:off x="0" y="0"/>
+                      <a:ext cx="5272405" cy="3994150"/>
+                    </a:xfrm>
+                    <a:prstGeom prst="rect">
+                      <a:avLst/>
+                    </a:prstGeom>
+                  </pic:spPr>
+                </pic:pic>
+              </a:graphicData>
+            </a:graphic>
+          </wp:inline>
+        </w:drawing>
+      </w:r>
+    </w:p>
+    <w:p>
+      <w:pPr>
+        <w:pStyle w:val="3"/>
+        <w:keepNext w:val="0"/>
+        <w:keepLines w:val="0"/>
+        <w:widowControl/>
+        <w:numPr>
+          <w:numId w:val="0"/>
+        </w:numPr>
+        <w:suppressLineNumbers w:val="0"/>
+        <w:shd w:val="clear" w:fill="FFFFFF"/>
+        <w:spacing w:before="0" w:beforeAutospacing="0" w:after="0" w:afterAutospacing="0"/>
+        <w:ind w:right="0" w:rightChars="0"/>
+        <w:rPr>
+          <w:rFonts w:hint="default" w:eastAsia="Aileron" w:cs="Times New Roman"/>
+          <w:i w:val="0"/>
+          <w:spacing w:val="0"/>
+          <w:sz w:val="24"/>
+          <w:szCs w:val="24"/>
+          <w:shd w:val="clear" w:fill="FFFFFF"/>
+          <w:lang w:val="fr-FR"/>
+        </w:rPr>
+      </w:pPr>
+      <w:r>
+        <w:rPr>
+          <w:rFonts w:hint="default" w:eastAsia="Aileron" w:cs="Times New Roman"/>
+          <w:i w:val="0"/>
+          <w:spacing w:val="0"/>
+          <w:sz w:val="24"/>
+          <w:szCs w:val="24"/>
+          <w:shd w:val="clear" w:fill="FFFFFF"/>
+          <w:lang w:val="fr-FR"/>
+        </w:rPr>
+        <w:t>Ce digramme est simple puisque il accepte une seule entre chanelin, après la lecture de ce canal le reste est un simple digramme d’activité</w:t>
+      </w:r>
+    </w:p>
+    <w:p>
+      <w:pPr>
+        <w:pStyle w:val="3"/>
+        <w:keepNext w:val="0"/>
+        <w:keepLines w:val="0"/>
+        <w:widowControl/>
+        <w:numPr>
+          <w:numId w:val="0"/>
+        </w:numPr>
+        <w:suppressLineNumbers w:val="0"/>
+        <w:shd w:val="clear" w:fill="FFFFFF"/>
+        <w:spacing w:before="0" w:beforeAutospacing="0" w:after="0" w:afterAutospacing="0"/>
+        <w:ind w:right="0" w:rightChars="0"/>
+        <w:rPr>
+          <w:rFonts w:hint="default" w:eastAsia="Aileron" w:cs="Times New Roman"/>
+          <w:b/>
+          <w:bCs/>
+          <w:i w:val="0"/>
+          <w:spacing w:val="0"/>
+          <w:sz w:val="24"/>
+          <w:szCs w:val="24"/>
+          <w:shd w:val="clear" w:fill="FFFFFF"/>
+          <w:lang w:val="fr-FR"/>
+        </w:rPr>
+      </w:pPr>
+    </w:p>
+    <w:p>
+      <w:pPr>
+        <w:pStyle w:val="3"/>
+        <w:keepNext w:val="0"/>
+        <w:keepLines w:val="0"/>
+        <w:widowControl/>
+        <w:numPr>
+          <w:numId w:val="0"/>
+        </w:numPr>
+        <w:suppressLineNumbers w:val="0"/>
+        <w:shd w:val="clear" w:fill="FFFFFF"/>
+        <w:spacing w:before="0" w:beforeAutospacing="0" w:after="0" w:afterAutospacing="0"/>
+        <w:ind w:right="0" w:rightChars="0"/>
+        <w:rPr>
+          <w:rFonts w:hint="default" w:eastAsia="Aileron" w:cs="Times New Roman"/>
+          <w:i w:val="0"/>
+          <w:spacing w:val="0"/>
+          <w:sz w:val="24"/>
+          <w:szCs w:val="24"/>
+          <w:shd w:val="clear" w:fill="FFFFFF"/>
+          <w:lang w:val="fr-FR"/>
+        </w:rPr>
+      </w:pPr>
+      <w:r>
+        <w:rPr>
+          <w:rFonts w:hint="default" w:eastAsia="Aileron" w:cs="Times New Roman"/>
+          <w:b/>
+          <w:bCs/>
+          <w:i w:val="0"/>
+          <w:spacing w:val="0"/>
+          <w:sz w:val="24"/>
+          <w:szCs w:val="24"/>
+          <w:shd w:val="clear" w:fill="FFFFFF"/>
+          <w:lang w:val="fr-FR"/>
+        </w:rPr>
+        <w:t xml:space="preserve">Remarque </w:t>
+      </w:r>
+      <w:r>
+        <w:rPr>
+          <w:rFonts w:hint="default" w:eastAsia="Aileron" w:cs="Times New Roman"/>
+          <w:i w:val="0"/>
+          <w:spacing w:val="0"/>
+          <w:sz w:val="24"/>
+          <w:szCs w:val="24"/>
+          <w:shd w:val="clear" w:fill="FFFFFF"/>
+          <w:lang w:val="fr-FR"/>
+        </w:rPr>
+        <w:t>: un nom de canaux numéroté n est pas un simple flux de contrôle mais un action de lecture de canaux c est a dire que la lecture de canaux est implicite dans notre formalisme par un canal numéroté.</w:t>
+      </w:r>
+    </w:p>
+    <w:p>
+      <w:pPr>
+        <w:pStyle w:val="3"/>
+        <w:keepNext w:val="0"/>
+        <w:keepLines w:val="0"/>
+        <w:widowControl/>
+        <w:numPr>
+          <w:numId w:val="0"/>
+        </w:numPr>
+        <w:suppressLineNumbers w:val="0"/>
+        <w:shd w:val="clear" w:fill="FFFFFF"/>
+        <w:spacing w:before="0" w:beforeAutospacing="0" w:after="0" w:afterAutospacing="0"/>
+        <w:ind w:right="0" w:rightChars="0"/>
+        <w:rPr>
+          <w:rFonts w:hint="default" w:eastAsia="Aileron" w:cs="Times New Roman"/>
+          <w:i w:val="0"/>
+          <w:spacing w:val="0"/>
+          <w:sz w:val="24"/>
+          <w:szCs w:val="24"/>
+          <w:shd w:val="clear" w:fill="FFFFFF"/>
+          <w:lang w:val="fr-FR"/>
+        </w:rPr>
+      </w:pPr>
+      <w:r>
+        <w:rPr>
+          <w:rFonts w:hint="default" w:eastAsia="Aileron" w:cs="Times New Roman"/>
+          <w:i w:val="0"/>
+          <w:spacing w:val="0"/>
+          <w:sz w:val="24"/>
+          <w:szCs w:val="24"/>
+          <w:shd w:val="clear" w:fill="FFFFFF"/>
+          <w:lang w:val="fr-FR"/>
+        </w:rPr>
+        <w:t>Cette notion de lecture de canaux va être claire dans le deuxième diagramme :</w:t>
+      </w:r>
+    </w:p>
+    <w:p>
+      <w:pPr>
+        <w:pStyle w:val="3"/>
+        <w:keepNext w:val="0"/>
+        <w:keepLines w:val="0"/>
+        <w:widowControl/>
+        <w:numPr>
+          <w:numId w:val="0"/>
+        </w:numPr>
+        <w:suppressLineNumbers w:val="0"/>
+        <w:shd w:val="clear" w:fill="FFFFFF"/>
+        <w:spacing w:before="0" w:beforeAutospacing="0" w:after="0" w:afterAutospacing="0"/>
+        <w:ind w:right="0" w:rightChars="0"/>
+        <w:rPr>
+          <w:rFonts w:hint="default" w:ascii="Times New Roman" w:hAnsi="Times New Roman" w:eastAsia="Aileron" w:cs="Times New Roman"/>
+          <w:b/>
+          <w:bCs/>
+          <w:i w:val="0"/>
+          <w:spacing w:val="0"/>
+          <w:sz w:val="24"/>
+          <w:szCs w:val="24"/>
+          <w:u w:val="single"/>
+          <w:shd w:val="clear" w:fill="FFFFFF"/>
+          <w:lang w:val="fr-FR"/>
+        </w:rPr>
+      </w:pPr>
+      <w:r>
+        <w:rPr>
+          <w:rFonts w:hint="default" w:eastAsia="Aileron" w:cs="Times New Roman"/>
           <w:i w:val="0"/>
           <w:spacing w:val="0"/>
           <w:sz w:val="24"/>
@@ -21978,27 +22337,237 @@
         </w:rPr>
         <w:br w:type="page"/>
       </w:r>
-    </w:p>
-    <w:p>
-      <w:pPr>
-        <w:pStyle w:val="3"/>
-        <w:keepNext w:val="0"/>
-        <w:keepLines w:val="0"/>
-        <w:widowControl/>
-        <w:suppressLineNumbers w:val="0"/>
-        <w:shd w:val="clear" w:fill="FFFFFF"/>
-        <w:spacing w:before="0" w:beforeAutospacing="0" w:after="0" w:afterAutospacing="0"/>
-        <w:ind w:right="0"/>
-        <w:rPr>
-          <w:rFonts w:hint="default" w:ascii="Times New Roman" w:hAnsi="Times New Roman" w:eastAsia="Aileron" w:cs="Times New Roman"/>
-          <w:i w:val="0"/>
-          <w:spacing w:val="0"/>
-          <w:sz w:val="24"/>
-          <w:szCs w:val="24"/>
-          <w:shd w:val="clear" w:fill="FFFFFF"/>
-          <w:lang w:val="fr-FR"/>
-        </w:rPr>
-      </w:pPr>
+      <w:r>
+        <w:rPr>
+          <w:rFonts w:hint="default" w:eastAsia="Aileron" w:cs="Times New Roman"/>
+          <w:b/>
+          <w:bCs/>
+          <w:i w:val="0"/>
+          <w:spacing w:val="0"/>
+          <w:sz w:val="24"/>
+          <w:szCs w:val="24"/>
+          <w:u w:val="single"/>
+          <w:shd w:val="clear" w:fill="FFFFFF"/>
+          <w:lang w:val="fr-FR"/>
+        </w:rPr>
+        <w:t>4-8-2) Digramme de la méthode run de processus des clients MiniESante:</w:t>
+      </w:r>
+    </w:p>
+    <w:p>
+      <w:pPr>
+        <w:pStyle w:val="3"/>
+        <w:keepNext w:val="0"/>
+        <w:keepLines w:val="0"/>
+        <w:widowControl/>
+        <w:numPr>
+          <w:numId w:val="0"/>
+        </w:numPr>
+        <w:suppressLineNumbers w:val="0"/>
+        <w:shd w:val="clear" w:fill="FFFFFF"/>
+        <w:spacing w:before="0" w:beforeAutospacing="0" w:after="0" w:afterAutospacing="0"/>
+        <w:ind w:leftChars="0" w:right="0" w:rightChars="0"/>
+        <w:rPr>
+          <w:rFonts w:hint="default" w:ascii="Times New Roman" w:hAnsi="Times New Roman" w:eastAsia="Aileron" w:cs="Times New Roman"/>
+          <w:i w:val="0"/>
+          <w:spacing w:val="0"/>
+          <w:sz w:val="24"/>
+          <w:szCs w:val="24"/>
+          <w:shd w:val="clear" w:fill="FFFFFF"/>
+          <w:lang w:val="fr-FR"/>
+        </w:rPr>
+      </w:pPr>
+      <w:r>
+        <w:rPr>
+          <w:rFonts w:hint="default" w:ascii="Times New Roman" w:hAnsi="Times New Roman" w:eastAsia="Aileron" w:cs="Times New Roman"/>
+          <w:i w:val="0"/>
+          <w:spacing w:val="0"/>
+          <w:sz w:val="24"/>
+          <w:szCs w:val="24"/>
+          <w:shd w:val="clear" w:fill="FFFFFF"/>
+          <w:lang w:val="fr-FR"/>
+        </w:rPr>
+        <w:drawing>
+          <wp:inline distT="0" distB="0" distL="114300" distR="114300">
+            <wp:extent cx="5267960" cy="4721225"/>
+            <wp:effectExtent l="0" t="0" r="8890" b="3175"/>
+            <wp:docPr id="5" name="Picture 5" descr="Activity Diagram run MiniISente"/>
+            <wp:cNvGraphicFramePr>
+              <a:graphicFrameLocks xmlns:a="http://schemas.openxmlformats.org/drawingml/2006/main" noChangeAspect="1"/>
+            </wp:cNvGraphicFramePr>
+            <a:graphic xmlns:a="http://schemas.openxmlformats.org/drawingml/2006/main">
+              <a:graphicData uri="http://schemas.openxmlformats.org/drawingml/2006/picture">
+                <pic:pic xmlns:pic="http://schemas.openxmlformats.org/drawingml/2006/picture">
+                  <pic:nvPicPr>
+                    <pic:cNvPr id="5" name="Picture 5" descr="Activity Diagram run MiniISente"/>
+                    <pic:cNvPicPr>
+                      <a:picLocks noChangeAspect="1"/>
+                    </pic:cNvPicPr>
+                  </pic:nvPicPr>
+                  <pic:blipFill>
+                    <a:blip r:embed="rId33"/>
+                    <a:stretch>
+                      <a:fillRect/>
+                    </a:stretch>
+                  </pic:blipFill>
+                  <pic:spPr>
+                    <a:xfrm>
+                      <a:off x="0" y="0"/>
+                      <a:ext cx="5267960" cy="4721225"/>
+                    </a:xfrm>
+                    <a:prstGeom prst="rect">
+                      <a:avLst/>
+                    </a:prstGeom>
+                  </pic:spPr>
+                </pic:pic>
+              </a:graphicData>
+            </a:graphic>
+          </wp:inline>
+        </w:drawing>
+      </w:r>
+    </w:p>
+    <w:p>
+      <w:pPr>
+        <w:pStyle w:val="3"/>
+        <w:keepNext w:val="0"/>
+        <w:keepLines w:val="0"/>
+        <w:widowControl/>
+        <w:numPr>
+          <w:numId w:val="0"/>
+        </w:numPr>
+        <w:suppressLineNumbers w:val="0"/>
+        <w:shd w:val="clear" w:fill="FFFFFF"/>
+        <w:spacing w:before="0" w:beforeAutospacing="0" w:after="0" w:afterAutospacing="0"/>
+        <w:ind w:leftChars="0" w:right="0" w:rightChars="0"/>
+        <w:rPr>
+          <w:rFonts w:hint="default" w:eastAsia="Aileron" w:cs="Times New Roman"/>
+          <w:i w:val="0"/>
+          <w:spacing w:val="0"/>
+          <w:sz w:val="24"/>
+          <w:szCs w:val="24"/>
+          <w:shd w:val="clear" w:fill="FFFFFF"/>
+          <w:lang w:val="fr-FR"/>
+        </w:rPr>
+      </w:pPr>
+      <w:r>
+        <w:rPr>
+          <w:rFonts w:hint="default" w:eastAsia="Aileron" w:cs="Times New Roman"/>
+          <w:i w:val="0"/>
+          <w:spacing w:val="0"/>
+          <w:sz w:val="24"/>
+          <w:szCs w:val="24"/>
+          <w:shd w:val="clear" w:fill="FFFFFF"/>
+          <w:lang w:val="fr-FR"/>
+        </w:rPr>
+        <w:t xml:space="preserve">L’action ALTING est une action qui prendre en paramètre des canaux numéroté et les sorties correspondant au diagramme d’activité qui doit être exécutée pour chaque canaux en entrée , </w:t>
+      </w:r>
+    </w:p>
+    <w:p>
+      <w:pPr>
+        <w:pStyle w:val="3"/>
+        <w:keepNext w:val="0"/>
+        <w:keepLines w:val="0"/>
+        <w:widowControl/>
+        <w:numPr>
+          <w:numId w:val="0"/>
+        </w:numPr>
+        <w:suppressLineNumbers w:val="0"/>
+        <w:shd w:val="clear" w:fill="FFFFFF"/>
+        <w:spacing w:before="0" w:beforeAutospacing="0" w:after="0" w:afterAutospacing="0"/>
+        <w:ind w:leftChars="0" w:right="0" w:rightChars="0"/>
+        <w:rPr>
+          <w:rFonts w:hint="default" w:eastAsia="Aileron" w:cs="Times New Roman"/>
+          <w:i w:val="0"/>
+          <w:spacing w:val="0"/>
+          <w:sz w:val="24"/>
+          <w:szCs w:val="24"/>
+          <w:shd w:val="clear" w:fill="FFFFFF"/>
+          <w:lang w:val="fr-FR"/>
+        </w:rPr>
+      </w:pPr>
+      <w:r>
+        <w:rPr>
+          <w:rFonts w:hint="default" w:eastAsia="Aileron" w:cs="Times New Roman"/>
+          <w:i w:val="0"/>
+          <w:spacing w:val="0"/>
+          <w:sz w:val="24"/>
+          <w:szCs w:val="24"/>
+          <w:shd w:val="clear" w:fill="FFFFFF"/>
+          <w:lang w:val="fr-FR"/>
+        </w:rPr>
+        <w:t>et la lecture est implicite après l’action ALTING.</w:t>
+      </w:r>
+    </w:p>
+    <w:p>
+      <w:pPr>
+        <w:pStyle w:val="3"/>
+        <w:keepNext w:val="0"/>
+        <w:keepLines w:val="0"/>
+        <w:widowControl/>
+        <w:numPr>
+          <w:numId w:val="0"/>
+        </w:numPr>
+        <w:suppressLineNumbers w:val="0"/>
+        <w:shd w:val="clear" w:fill="FFFFFF"/>
+        <w:spacing w:before="0" w:beforeAutospacing="0" w:after="0" w:afterAutospacing="0"/>
+        <w:ind w:leftChars="0" w:right="0" w:rightChars="0"/>
+        <w:rPr>
+          <w:rFonts w:hint="default" w:eastAsia="Aileron" w:cs="Times New Roman"/>
+          <w:i w:val="0"/>
+          <w:spacing w:val="0"/>
+          <w:sz w:val="24"/>
+          <w:szCs w:val="24"/>
+          <w:shd w:val="clear" w:fill="FFFFFF"/>
+          <w:lang w:val="fr-FR"/>
+        </w:rPr>
+      </w:pPr>
+      <w:r>
+        <w:rPr>
+          <w:rFonts w:hint="default" w:eastAsia="Aileron" w:cs="Times New Roman"/>
+          <w:i w:val="0"/>
+          <w:spacing w:val="0"/>
+          <w:sz w:val="24"/>
+          <w:szCs w:val="24"/>
+          <w:shd w:val="clear" w:fill="FFFFFF"/>
+          <w:lang w:val="fr-FR"/>
+        </w:rPr>
+        <w:t>On a utilise le mot clé in pour représenter la valeur lue dans juste après ALTING .</w:t>
+      </w:r>
+    </w:p>
+    <w:p>
+      <w:pPr>
+        <w:pStyle w:val="3"/>
+        <w:keepNext w:val="0"/>
+        <w:keepLines w:val="0"/>
+        <w:widowControl/>
+        <w:numPr>
+          <w:numId w:val="0"/>
+        </w:numPr>
+        <w:suppressLineNumbers w:val="0"/>
+        <w:shd w:val="clear" w:fill="FFFFFF"/>
+        <w:spacing w:before="0" w:beforeAutospacing="0" w:after="0" w:afterAutospacing="0"/>
+        <w:ind w:leftChars="0" w:right="0" w:rightChars="0"/>
+        <w:rPr>
+          <w:rFonts w:hint="default" w:ascii="Times New Roman" w:hAnsi="Times New Roman" w:eastAsia="Aileron" w:cs="Times New Roman"/>
+          <w:i w:val="0"/>
+          <w:spacing w:val="0"/>
+          <w:sz w:val="24"/>
+          <w:szCs w:val="24"/>
+          <w:shd w:val="clear" w:fill="FFFFFF"/>
+          <w:lang w:val="fr-FR"/>
+        </w:rPr>
+      </w:pPr>
+      <w:r>
+        <w:rPr>
+          <w:rFonts w:hint="default" w:ascii="Times New Roman" w:hAnsi="Times New Roman" w:eastAsia="Aileron" w:cs="Times New Roman"/>
+          <w:i w:val="0"/>
+          <w:spacing w:val="0"/>
+          <w:sz w:val="24"/>
+          <w:szCs w:val="24"/>
+          <w:shd w:val="clear" w:fill="FFFFFF"/>
+          <w:lang w:val="fr-FR"/>
+        </w:rPr>
+        <w:br w:type="page"/>
+      </w:r>
     </w:p>
     <w:p>
       <w:pPr>
@@ -22013,18 +22582,36 @@
         <w:suppressLineNumbers w:val="0"/>
         <w:shd w:val="clear" w:fill="FFFFFF"/>
         <w:spacing w:before="0" w:beforeAutospacing="0" w:after="0" w:afterAutospacing="0"/>
-        <w:ind w:right="0" w:rightChars="0"/>
-        <w:jc w:val="left"/>
-        <w:rPr>
-          <w:rFonts w:hint="default" w:ascii="Times New Roman" w:hAnsi="Times New Roman" w:eastAsia="Aileron" w:cs="Times New Roman"/>
-          <w:i w:val="0"/>
-          <w:spacing w:val="0"/>
-          <w:sz w:val="24"/>
-          <w:szCs w:val="24"/>
-          <w:shd w:val="clear" w:fill="FFFFFF"/>
-          <w:lang w:val="fr-FR"/>
-        </w:rPr>
-      </w:pPr>
+        <w:ind w:leftChars="0" w:right="0" w:rightChars="0"/>
+        <w:jc w:val="right"/>
+        <w:rPr>
+          <w:rFonts w:hint="default" w:eastAsia="Aileron" w:cs="Times New Roman"/>
+          <w:b/>
+          <w:bCs/>
+          <w:i w:val="0"/>
+          <w:spacing w:val="0"/>
+          <w:sz w:val="24"/>
+          <w:szCs w:val="24"/>
+          <w:u w:val="single"/>
+          <w:shd w:val="clear" w:fill="FFFFFF"/>
+          <w:lang w:val="fr-FR"/>
+        </w:rPr>
+      </w:pPr>
+      <w:r>
+        <w:rPr>
+          <w:rFonts w:hint="default" w:eastAsia="Aileron" w:cs="Times New Roman"/>
+          <w:b/>
+          <w:bCs/>
+          <w:i w:val="0"/>
+          <w:spacing w:val="0"/>
+          <w:sz w:val="24"/>
+          <w:szCs w:val="24"/>
+          <w:u w:val="single"/>
+          <w:shd w:val="clear" w:fill="FFFFFF"/>
+          <w:lang w:val="fr-FR"/>
+        </w:rPr>
+        <w:t>CHAPITRE 5</w:t>
+      </w:r>
     </w:p>
     <w:p>
       <w:pPr>
@@ -22039,39 +22626,35 @@
         <w:suppressLineNumbers w:val="0"/>
         <w:shd w:val="clear" w:fill="FFFFFF"/>
         <w:spacing w:before="0" w:beforeAutospacing="0" w:after="0" w:afterAutospacing="0"/>
-        <w:ind w:right="0" w:rightChars="0"/>
-        <w:jc w:val="left"/>
-        <w:rPr>
-          <w:rFonts w:hint="default" w:ascii="Times New Roman" w:hAnsi="Times New Roman" w:eastAsia="Aileron" w:cs="Times New Roman"/>
-          <w:i w:val="0"/>
-          <w:spacing w:val="0"/>
-          <w:sz w:val="24"/>
-          <w:szCs w:val="24"/>
-          <w:shd w:val="clear" w:fill="FFFFFF"/>
-          <w:lang w:val="fr-FR"/>
-        </w:rPr>
-      </w:pPr>
-    </w:p>
-    <w:p>
-      <w:pPr>
-        <w:pStyle w:val="3"/>
-        <w:keepNext w:val="0"/>
-        <w:keepLines w:val="0"/>
-        <w:widowControl/>
-        <w:suppressLineNumbers w:val="0"/>
-        <w:shd w:val="clear" w:fill="FFFFFF"/>
-        <w:spacing w:before="0" w:beforeAutospacing="0" w:after="0" w:afterAutospacing="0"/>
-        <w:ind w:left="0" w:right="0" w:firstLine="0"/>
-        <w:rPr>
-          <w:rFonts w:hint="default" w:ascii="Times New Roman" w:hAnsi="Times New Roman" w:eastAsia="Aileron" w:cs="Times New Roman"/>
-          <w:i w:val="0"/>
-          <w:spacing w:val="0"/>
-          <w:sz w:val="24"/>
-          <w:szCs w:val="24"/>
-          <w:shd w:val="clear" w:fill="FFFFFF"/>
-          <w:lang w:val="fr-FR"/>
-        </w:rPr>
-      </w:pPr>
+        <w:ind w:leftChars="0" w:right="0" w:rightChars="0"/>
+        <w:rPr>
+          <w:rFonts w:hint="default" w:eastAsia="Aileron" w:cs="Times New Roman"/>
+          <w:b/>
+          <w:bCs/>
+          <w:i w:val="0"/>
+          <w:spacing w:val="0"/>
+          <w:sz w:val="24"/>
+          <w:szCs w:val="24"/>
+          <w:u w:val="single"/>
+          <w:shd w:val="clear" w:fill="FFFFFF"/>
+          <w:lang w:val="fr-FR"/>
+        </w:rPr>
+      </w:pPr>
+      <w:r>
+        <w:rPr>
+          <w:rFonts w:hint="default" w:eastAsia="Aileron" w:cs="Times New Roman"/>
+          <w:b/>
+          <w:bCs/>
+          <w:i w:val="0"/>
+          <w:spacing w:val="0"/>
+          <w:sz w:val="24"/>
+          <w:szCs w:val="24"/>
+          <w:u w:val="single"/>
+          <w:shd w:val="clear" w:fill="FFFFFF"/>
+          <w:lang w:val="fr-FR"/>
+        </w:rPr>
+        <w:t>Réalisation</w:t>
+      </w:r>
     </w:p>
     <w:p>
       <w:pPr>
@@ -22088,15 +22671,33 @@
         <w:spacing w:before="0" w:beforeAutospacing="0" w:after="0" w:afterAutospacing="0"/>
         <w:ind w:leftChars="0" w:right="0" w:rightChars="0"/>
         <w:rPr>
-          <w:rFonts w:hint="default" w:ascii="Times New Roman" w:hAnsi="Times New Roman" w:eastAsia="Aileron" w:cs="Times New Roman"/>
-          <w:i w:val="0"/>
-          <w:spacing w:val="0"/>
-          <w:sz w:val="24"/>
-          <w:szCs w:val="24"/>
-          <w:shd w:val="clear" w:fill="FFFFFF"/>
-          <w:lang w:val="fr-FR"/>
-        </w:rPr>
-      </w:pPr>
+          <w:rFonts w:hint="default" w:eastAsia="Aileron" w:cs="Times New Roman"/>
+          <w:b/>
+          <w:bCs/>
+          <w:i w:val="0"/>
+          <w:spacing w:val="0"/>
+          <w:sz w:val="24"/>
+          <w:szCs w:val="24"/>
+          <w:u w:val="single"/>
+          <w:shd w:val="clear" w:fill="FFFFFF"/>
+          <w:lang w:val="fr-FR"/>
+        </w:rPr>
+      </w:pPr>
+      <w:r>
+        <w:rPr>
+          <w:rFonts w:hint="default" w:eastAsia="Aileron" w:cs="Times New Roman"/>
+          <w:b/>
+          <w:bCs/>
+          <w:i w:val="0"/>
+          <w:spacing w:val="0"/>
+          <w:sz w:val="24"/>
+          <w:szCs w:val="24"/>
+          <w:u w:val="single"/>
+          <w:shd w:val="clear" w:fill="FFFFFF"/>
+          <w:lang w:val="fr-FR"/>
+        </w:rPr>
+        <w:t>5-1) Description des outils utilisée :</w:t>
+      </w:r>
     </w:p>
     <w:p>
       <w:pPr>
@@ -22113,15 +22714,27 @@
         <w:spacing w:before="0" w:beforeAutospacing="0" w:after="0" w:afterAutospacing="0"/>
         <w:ind w:leftChars="0" w:right="0" w:rightChars="0"/>
         <w:rPr>
-          <w:rFonts w:hint="default" w:ascii="Times New Roman" w:hAnsi="Times New Roman" w:eastAsia="Aileron" w:cs="Times New Roman"/>
-          <w:i w:val="0"/>
-          <w:spacing w:val="0"/>
-          <w:sz w:val="24"/>
-          <w:szCs w:val="24"/>
-          <w:shd w:val="clear" w:fill="FFFFFF"/>
-          <w:lang w:val="fr-FR"/>
-        </w:rPr>
-      </w:pPr>
+          <w:rFonts w:hint="default" w:eastAsia="Aileron" w:cs="Times New Roman"/>
+          <w:i w:val="0"/>
+          <w:spacing w:val="0"/>
+          <w:sz w:val="24"/>
+          <w:szCs w:val="24"/>
+          <w:shd w:val="clear" w:fill="FFFFFF"/>
+          <w:lang w:val="fr-FR"/>
+        </w:rPr>
+      </w:pPr>
+      <w:r>
+        <w:rPr>
+          <w:rFonts w:hint="default" w:eastAsia="Aileron" w:cs="Times New Roman"/>
+          <w:i w:val="0"/>
+          <w:spacing w:val="0"/>
+          <w:sz w:val="24"/>
+          <w:szCs w:val="24"/>
+          <w:shd w:val="clear" w:fill="FFFFFF"/>
+          <w:lang w:val="fr-FR"/>
+        </w:rPr>
+        <w:t>Pour les base de donnes de l’annuaire et de l’application MiniISante en a utiliser un base de donnes javadB.</w:t>
+      </w:r>
     </w:p>
     <w:p>
       <w:pPr>
@@ -22136,41 +22749,28 @@
         <w:suppressLineNumbers w:val="0"/>
         <w:shd w:val="clear" w:fill="FFFFFF"/>
         <w:spacing w:before="0" w:beforeAutospacing="0" w:after="0" w:afterAutospacing="0"/>
-        <w:ind w:right="0" w:rightChars="0"/>
-        <w:jc w:val="left"/>
-        <w:rPr>
-          <w:rFonts w:hint="default" w:ascii="Times New Roman" w:hAnsi="Times New Roman" w:eastAsia="Aileron" w:cs="Times New Roman"/>
-          <w:i w:val="0"/>
-          <w:spacing w:val="0"/>
-          <w:sz w:val="24"/>
-          <w:szCs w:val="24"/>
-          <w:shd w:val="clear" w:fill="FFFFFF"/>
-          <w:lang w:val="fr-FR"/>
-        </w:rPr>
-      </w:pPr>
-      <w:r>
-        <w:rPr>
-          <w:rFonts w:hint="default" w:eastAsia="Aileron" w:cs="Times New Roman"/>
-          <w:i w:val="0"/>
-          <w:spacing w:val="0"/>
-          <w:sz w:val="24"/>
-          <w:szCs w:val="24"/>
-          <w:shd w:val="clear" w:fill="FFFFFF"/>
-          <w:lang w:val="fr-FR"/>
-        </w:rPr>
-        <w:t xml:space="preserve">Realisation : </w:t>
-      </w:r>
-      <w:r>
-        <w:rPr>
-          <w:rFonts w:hint="default" w:ascii="Times New Roman" w:hAnsi="Times New Roman" w:eastAsia="Aileron" w:cs="Times New Roman"/>
-          <w:i w:val="0"/>
-          <w:spacing w:val="0"/>
-          <w:sz w:val="24"/>
-          <w:szCs w:val="24"/>
-          <w:shd w:val="clear" w:fill="FFFFFF"/>
-          <w:lang w:val="fr-FR"/>
-        </w:rPr>
-        <w:t xml:space="preserve">Remarque sure la connexion dans les deux </w:t>
+        <w:ind w:leftChars="0" w:right="0" w:rightChars="0"/>
+        <w:rPr>
+          <w:rFonts w:hint="default" w:eastAsia="Aileron" w:cs="Times New Roman"/>
+          <w:i w:val="0"/>
+          <w:spacing w:val="0"/>
+          <w:sz w:val="24"/>
+          <w:szCs w:val="24"/>
+          <w:shd w:val="clear" w:fill="FFFFFF"/>
+          <w:lang w:val="fr-FR"/>
+        </w:rPr>
+      </w:pPr>
+      <w:r>
+        <w:rPr>
+          <w:rFonts w:hint="default" w:eastAsia="Aileron" w:cs="Times New Roman"/>
+          <w:i w:val="0"/>
+          <w:spacing w:val="0"/>
+          <w:sz w:val="24"/>
+          <w:szCs w:val="24"/>
+          <w:shd w:val="clear" w:fill="FFFFFF"/>
+          <w:lang w:val="fr-FR"/>
+        </w:rPr>
+        <w:t>Pour la couche métier en a utiliser Hibernat pour facilité le changement de type de la base de donnes et extension de cette couche, puisque cette application est une noyau d’une application qui va être Évoluer.</w:t>
       </w:r>
     </w:p>
     <w:p>
@@ -22186,143 +22786,28 @@
         <w:suppressLineNumbers w:val="0"/>
         <w:shd w:val="clear" w:fill="FFFFFF"/>
         <w:spacing w:before="0" w:beforeAutospacing="0" w:after="0" w:afterAutospacing="0"/>
-        <w:ind w:right="0" w:rightChars="0"/>
-        <w:jc w:val="left"/>
-        <w:rPr>
-          <w:rFonts w:hint="default" w:ascii="Times New Roman" w:hAnsi="Times New Roman" w:eastAsia="Aileron" w:cs="Times New Roman"/>
-          <w:i w:val="0"/>
-          <w:spacing w:val="0"/>
-          <w:sz w:val="24"/>
-          <w:szCs w:val="24"/>
-          <w:shd w:val="clear" w:fill="FFFFFF"/>
-          <w:lang w:val="fr-FR"/>
-        </w:rPr>
-      </w:pPr>
-      <w:r>
-        <w:rPr>
-          <w:rFonts w:hint="default" w:ascii="Times New Roman" w:hAnsi="Times New Roman" w:eastAsia="Aileron" w:cs="Times New Roman"/>
-          <w:i w:val="0"/>
-          <w:spacing w:val="0"/>
-          <w:sz w:val="24"/>
-          <w:szCs w:val="24"/>
-          <w:shd w:val="clear" w:fill="FFFFFF"/>
-          <w:lang w:val="fr-FR"/>
-        </w:rPr>
-        <w:t xml:space="preserve">Pour utiliser les appel distant avec JCSP.net , il faut créer des processus dans chaque nœud , et le lien ce fait ente ces deux processus par des canaux , pour cela , nous avons trois choix : </w:t>
-      </w:r>
-    </w:p>
-    <w:p>
-      <w:pPr>
-        <w:pStyle w:val="3"/>
-        <w:keepNext w:val="0"/>
-        <w:keepLines w:val="0"/>
-        <w:widowControl/>
-        <w:numPr>
-          <w:ilvl w:val="0"/>
-          <w:numId w:val="28"/>
-        </w:numPr>
-        <w:suppressLineNumbers w:val="0"/>
-        <w:shd w:val="clear" w:fill="FFFFFF"/>
-        <w:spacing w:before="0" w:beforeAutospacing="0" w:after="0" w:afterAutospacing="0"/>
-        <w:ind w:right="0" w:rightChars="0"/>
-        <w:jc w:val="left"/>
-        <w:rPr>
-          <w:rFonts w:hint="default" w:ascii="Times New Roman" w:hAnsi="Times New Roman" w:eastAsia="Aileron" w:cs="Times New Roman"/>
-          <w:i w:val="0"/>
-          <w:spacing w:val="0"/>
-          <w:sz w:val="24"/>
-          <w:szCs w:val="24"/>
-          <w:shd w:val="clear" w:fill="FFFFFF"/>
-          <w:lang w:val="fr-FR"/>
-        </w:rPr>
-      </w:pPr>
-      <w:r>
-        <w:rPr>
-          <w:rFonts w:hint="default" w:ascii="Times New Roman" w:hAnsi="Times New Roman" w:eastAsia="Aileron" w:cs="Times New Roman"/>
-          <w:i w:val="0"/>
-          <w:spacing w:val="0"/>
-          <w:sz w:val="24"/>
-          <w:szCs w:val="24"/>
-          <w:shd w:val="clear" w:fill="FFFFFF"/>
-          <w:lang w:val="fr-FR"/>
-        </w:rPr>
-        <w:t xml:space="preserve"> créer un canal pour chaque type d’appel avec un seul processus et démultiplexage des canaux se fait par l’instruction “ALTING”, par exemple : l’envoie de sollicitation dans un canal et l’envoie de prescription dans un autre canal .</w:t>
-      </w:r>
-    </w:p>
-    <w:p>
-      <w:pPr>
-        <w:pStyle w:val="3"/>
-        <w:keepNext w:val="0"/>
-        <w:keepLines w:val="0"/>
-        <w:widowControl/>
-        <w:numPr>
-          <w:ilvl w:val="0"/>
-          <w:numId w:val="28"/>
-        </w:numPr>
-        <w:suppressLineNumbers w:val="0"/>
-        <w:shd w:val="clear" w:fill="FFFFFF"/>
-        <w:spacing w:before="0" w:beforeAutospacing="0" w:after="0" w:afterAutospacing="0"/>
-        <w:ind w:right="0" w:rightChars="0"/>
-        <w:jc w:val="left"/>
-        <w:rPr>
-          <w:rFonts w:hint="default" w:ascii="Times New Roman" w:hAnsi="Times New Roman" w:eastAsia="Aileron" w:cs="Times New Roman"/>
-          <w:i w:val="0"/>
-          <w:spacing w:val="0"/>
-          <w:sz w:val="24"/>
-          <w:szCs w:val="24"/>
-          <w:shd w:val="clear" w:fill="FFFFFF"/>
-          <w:lang w:val="fr-FR"/>
-        </w:rPr>
-      </w:pPr>
-      <w:r>
-        <w:rPr>
-          <w:rFonts w:hint="default" w:ascii="Times New Roman" w:hAnsi="Times New Roman" w:eastAsia="Aileron" w:cs="Times New Roman"/>
-          <w:i w:val="0"/>
-          <w:spacing w:val="0"/>
-          <w:sz w:val="24"/>
-          <w:szCs w:val="24"/>
-          <w:shd w:val="clear" w:fill="FFFFFF"/>
-          <w:lang w:val="fr-FR"/>
-        </w:rPr>
-        <w:t>créer  un seul canal et nous envoyons un objet qui comporte le type de l’appel et les informations à transmettre ..</w:t>
-      </w:r>
-    </w:p>
-    <w:p>
-      <w:pPr>
-        <w:pStyle w:val="3"/>
-        <w:keepNext w:val="0"/>
-        <w:keepLines w:val="0"/>
-        <w:widowControl/>
-        <w:numPr>
-          <w:ilvl w:val="0"/>
-          <w:numId w:val="28"/>
-        </w:numPr>
-        <w:suppressLineNumbers w:val="0"/>
-        <w:shd w:val="clear" w:fill="FFFFFF"/>
-        <w:spacing w:before="0" w:beforeAutospacing="0" w:after="0" w:afterAutospacing="0"/>
-        <w:ind w:right="0" w:rightChars="0"/>
-        <w:jc w:val="left"/>
-        <w:rPr>
-          <w:rFonts w:hint="default" w:ascii="Times New Roman" w:hAnsi="Times New Roman" w:eastAsia="Aileron" w:cs="Times New Roman"/>
-          <w:i w:val="0"/>
-          <w:spacing w:val="0"/>
-          <w:sz w:val="24"/>
-          <w:szCs w:val="24"/>
-          <w:shd w:val="clear" w:fill="FFFFFF"/>
-          <w:lang w:val="fr-FR"/>
-        </w:rPr>
-      </w:pPr>
-      <w:r>
-        <w:rPr>
-          <w:rFonts w:hint="default" w:ascii="Times New Roman" w:hAnsi="Times New Roman" w:eastAsia="Aileron" w:cs="Times New Roman"/>
-          <w:i w:val="0"/>
-          <w:spacing w:val="0"/>
-          <w:sz w:val="24"/>
-          <w:szCs w:val="24"/>
-          <w:shd w:val="clear" w:fill="FFFFFF"/>
-          <w:lang w:val="fr-FR"/>
-        </w:rPr>
-        <w:t>créer un processus pour chaque type d’appel , nous devons mettre ces processus en exécution parallèle</w:t>
+        <w:ind w:leftChars="0" w:right="0" w:rightChars="0"/>
+        <w:rPr>
+          <w:rFonts w:hint="default" w:eastAsia="Aileron" w:cs="Times New Roman"/>
+          <w:i w:val="0"/>
+          <w:spacing w:val="0"/>
+          <w:sz w:val="24"/>
+          <w:szCs w:val="24"/>
+          <w:shd w:val="clear" w:fill="FFFFFF"/>
+          <w:lang w:val="fr-FR"/>
+        </w:rPr>
+      </w:pPr>
+      <w:r>
+        <w:rPr>
+          <w:rFonts w:hint="default" w:eastAsia="Aileron" w:cs="Times New Roman"/>
+          <w:i w:val="0"/>
+          <w:spacing w:val="0"/>
+          <w:sz w:val="24"/>
+          <w:szCs w:val="24"/>
+          <w:shd w:val="clear" w:fill="FFFFFF"/>
+          <w:lang w:val="fr-FR"/>
+        </w:rPr>
+        <w:t xml:space="preserve">Et pour l’environnement de développement on a utiliser netbeansIDE 8.2  </w:t>
       </w:r>
     </w:p>
     <w:p>
@@ -22338,29 +22823,28 @@
         <w:suppressLineNumbers w:val="0"/>
         <w:shd w:val="clear" w:fill="FFFFFF"/>
         <w:spacing w:before="0" w:beforeAutospacing="0" w:after="0" w:afterAutospacing="0"/>
-        <w:ind w:right="0" w:rightChars="0"/>
-        <w:jc w:val="left"/>
-        <w:rPr>
-          <w:rFonts w:hint="default" w:ascii="Times New Roman" w:hAnsi="Times New Roman" w:eastAsia="Aileron" w:cs="Times New Roman"/>
-          <w:i w:val="0"/>
-          <w:spacing w:val="0"/>
-          <w:sz w:val="24"/>
-          <w:szCs w:val="24"/>
-          <w:shd w:val="clear" w:fill="FFFFFF"/>
-          <w:lang w:val="fr-FR"/>
-        </w:rPr>
-      </w:pPr>
-      <w:r>
-        <w:rPr>
-          <w:rFonts w:hint="default" w:ascii="Times New Roman" w:hAnsi="Times New Roman" w:eastAsia="Aileron" w:cs="Times New Roman"/>
-          <w:i w:val="0"/>
-          <w:spacing w:val="0"/>
-          <w:sz w:val="24"/>
-          <w:szCs w:val="24"/>
-          <w:shd w:val="clear" w:fill="FFFFFF"/>
-          <w:lang w:val="fr-FR"/>
-        </w:rPr>
-        <w:t xml:space="preserve">L’aspect de concurrence se fait d’une façon transparente , cette transparence est cachée dans les trois élément cités précédemment les processus et les canaux et le processus spéciale PARALEL et l’instruction garde (ALTING) chacune avec sa sémantique implémentée derrière. </w:t>
+        <w:ind w:leftChars="0" w:right="0" w:rightChars="0"/>
+        <w:rPr>
+          <w:rFonts w:hint="default" w:eastAsia="Aileron" w:cs="Times New Roman"/>
+          <w:i w:val="0"/>
+          <w:spacing w:val="0"/>
+          <w:sz w:val="24"/>
+          <w:szCs w:val="24"/>
+          <w:shd w:val="clear" w:fill="FFFFFF"/>
+          <w:lang w:val="fr-FR"/>
+        </w:rPr>
+      </w:pPr>
+      <w:r>
+        <w:rPr>
+          <w:rFonts w:hint="default" w:eastAsia="Aileron" w:cs="Times New Roman"/>
+          <w:i w:val="0"/>
+          <w:spacing w:val="0"/>
+          <w:sz w:val="24"/>
+          <w:szCs w:val="24"/>
+          <w:shd w:val="clear" w:fill="FFFFFF"/>
+          <w:lang w:val="fr-FR"/>
+        </w:rPr>
+        <w:t>NetBeans IDE 8.2 fournit des analyseurs de code et des éditeurs prêts à l'emploi pour travailler avec les dernières technologies Java 8 - Java SE 8, Java SE Embedded 8 et Java ME Embedded 8.</w:t>
       </w:r>
     </w:p>
     <w:p>
@@ -22376,29 +22860,28 @@
         <w:suppressLineNumbers w:val="0"/>
         <w:shd w:val="clear" w:fill="FFFFFF"/>
         <w:spacing w:before="0" w:beforeAutospacing="0" w:after="0" w:afterAutospacing="0"/>
-        <w:ind w:right="0" w:rightChars="0"/>
-        <w:jc w:val="left"/>
-        <w:rPr>
-          <w:rFonts w:hint="default" w:ascii="Times New Roman" w:hAnsi="Times New Roman" w:eastAsia="Aileron" w:cs="Times New Roman"/>
-          <w:i w:val="0"/>
-          <w:spacing w:val="0"/>
-          <w:sz w:val="24"/>
-          <w:szCs w:val="24"/>
-          <w:shd w:val="clear" w:fill="FFFFFF"/>
-          <w:lang w:val="fr-FR"/>
-        </w:rPr>
-      </w:pPr>
-      <w:r>
-        <w:rPr>
-          <w:rFonts w:hint="default" w:ascii="Times New Roman" w:hAnsi="Times New Roman" w:eastAsia="Aileron" w:cs="Times New Roman"/>
-          <w:i w:val="0"/>
-          <w:spacing w:val="0"/>
-          <w:sz w:val="24"/>
-          <w:szCs w:val="24"/>
-          <w:shd w:val="clear" w:fill="FFFFFF"/>
-          <w:lang w:val="fr-FR"/>
-        </w:rPr>
-        <w:t>Par contre , au niveau de RMI la communication se fait par un simple appel de méthode , ce qui facilite beaucoup l’implémentation de la partie communication .</w:t>
+        <w:ind w:leftChars="0" w:right="0" w:rightChars="0"/>
+        <w:rPr>
+          <w:rFonts w:hint="default" w:eastAsia="Aileron" w:cs="Times New Roman"/>
+          <w:i w:val="0"/>
+          <w:spacing w:val="0"/>
+          <w:sz w:val="24"/>
+          <w:szCs w:val="24"/>
+          <w:shd w:val="clear" w:fill="FFFFFF"/>
+          <w:lang w:val="fr-FR"/>
+        </w:rPr>
+      </w:pPr>
+      <w:r>
+        <w:rPr>
+          <w:rFonts w:hint="default" w:eastAsia="Aileron" w:cs="Times New Roman"/>
+          <w:i w:val="0"/>
+          <w:spacing w:val="0"/>
+          <w:sz w:val="24"/>
+          <w:szCs w:val="24"/>
+          <w:shd w:val="clear" w:fill="FFFFFF"/>
+          <w:lang w:val="fr-FR"/>
+        </w:rPr>
+        <w:t xml:space="preserve">Il dispose d’une éditeur des JFrame qui facilite la construction de l’interface graphique avec l’API swing en mode WYSWYD </w:t>
       </w:r>
     </w:p>
     <w:p>
@@ -22414,49 +22897,8 @@
         <w:suppressLineNumbers w:val="0"/>
         <w:shd w:val="clear" w:fill="FFFFFF"/>
         <w:spacing w:before="0" w:beforeAutospacing="0" w:after="0" w:afterAutospacing="0"/>
-        <w:ind w:leftChars="0" w:right="0" w:rightChars="0"/>
-        <w:rPr>
-          <w:rFonts w:hint="default" w:ascii="Times New Roman" w:hAnsi="Times New Roman" w:eastAsia="Aileron" w:cs="Times New Roman"/>
-          <w:i w:val="0"/>
-          <w:spacing w:val="0"/>
-          <w:sz w:val="24"/>
-          <w:szCs w:val="24"/>
-          <w:shd w:val="clear" w:fill="FFFFFF"/>
-          <w:lang w:val="fr-FR"/>
-        </w:rPr>
-      </w:pPr>
-    </w:p>
-    <w:p>
-      <w:pPr>
-        <w:pStyle w:val="3"/>
-        <w:keepNext w:val="0"/>
-        <w:keepLines w:val="0"/>
-        <w:widowControl/>
-        <w:suppressLineNumbers w:val="0"/>
-        <w:shd w:val="clear" w:fill="FFFFFF"/>
-        <w:spacing w:before="0" w:beforeAutospacing="0" w:after="0" w:afterAutospacing="0"/>
-        <w:ind w:left="0" w:right="0" w:firstLine="0"/>
-        <w:rPr>
-          <w:rFonts w:hint="default" w:ascii="Times New Roman" w:hAnsi="Times New Roman" w:eastAsia="Aileron" w:cs="Times New Roman"/>
-          <w:i w:val="0"/>
-          <w:spacing w:val="0"/>
-          <w:sz w:val="24"/>
-          <w:szCs w:val="24"/>
-          <w:shd w:val="clear" w:fill="FFFFFF"/>
-          <w:lang w:val="fr-FR"/>
-        </w:rPr>
-      </w:pPr>
-    </w:p>
-    <w:p>
-      <w:pPr>
-        <w:pStyle w:val="3"/>
-        <w:keepNext w:val="0"/>
-        <w:keepLines w:val="0"/>
-        <w:widowControl/>
-        <w:suppressLineNumbers w:val="0"/>
-        <w:shd w:val="clear" w:fill="FFFFFF"/>
-        <w:spacing w:before="0" w:beforeAutospacing="0" w:after="0" w:afterAutospacing="0"/>
-        <w:ind w:left="0" w:right="0" w:firstLine="0"/>
+        <w:ind w:right="0" w:rightChars="0"/>
+        <w:jc w:val="left"/>
         <w:rPr>
           <w:rFonts w:hint="default" w:ascii="Times New Roman" w:hAnsi="Times New Roman" w:eastAsia="Aileron" w:cs="Times New Roman"/>
           <w:i w:val="0"/>
@@ -22481,28 +22923,116 @@
         <w:suppressLineNumbers w:val="0"/>
         <w:shd w:val="clear" w:fill="FFFFFF"/>
         <w:spacing w:before="0" w:beforeAutospacing="0" w:after="0" w:afterAutospacing="0"/>
-        <w:ind w:leftChars="0" w:right="0" w:rightChars="0"/>
-        <w:rPr>
-          <w:rFonts w:hint="default" w:ascii="Times New Roman" w:hAnsi="Times New Roman" w:eastAsia="Aileron" w:cs="Times New Roman"/>
-          <w:i w:val="0"/>
-          <w:spacing w:val="0"/>
-          <w:sz w:val="24"/>
-          <w:szCs w:val="24"/>
-          <w:shd w:val="clear" w:fill="FFFFFF"/>
-          <w:lang w:val="fr-FR"/>
-        </w:rPr>
-      </w:pPr>
-      <w:r>
-        <w:rPr>
-          <w:rFonts w:hint="default" w:ascii="Times New Roman" w:hAnsi="Times New Roman" w:eastAsia="Aileron" w:cs="Times New Roman"/>
-          <w:i w:val="0"/>
-          <w:spacing w:val="0"/>
-          <w:sz w:val="24"/>
-          <w:szCs w:val="24"/>
-          <w:shd w:val="clear" w:fill="FFFFFF"/>
-          <w:lang w:val="fr-FR"/>
-        </w:rPr>
-        <w:br w:type="page"/>
+        <w:ind w:right="0" w:rightChars="0"/>
+        <w:jc w:val="left"/>
+        <w:rPr>
+          <w:rFonts w:hint="default" w:ascii="Times New Roman" w:hAnsi="Times New Roman" w:eastAsia="Aileron" w:cs="Times New Roman"/>
+          <w:i w:val="0"/>
+          <w:spacing w:val="0"/>
+          <w:sz w:val="24"/>
+          <w:szCs w:val="24"/>
+          <w:shd w:val="clear" w:fill="FFFFFF"/>
+          <w:lang w:val="fr-FR"/>
+        </w:rPr>
+      </w:pPr>
+      <w:r>
+        <w:rPr>
+          <w:rFonts w:hint="default" w:eastAsia="Aileron" w:cs="Times New Roman"/>
+          <w:b/>
+          <w:bCs/>
+          <w:i w:val="0"/>
+          <w:spacing w:val="0"/>
+          <w:sz w:val="24"/>
+          <w:szCs w:val="24"/>
+          <w:u w:val="single"/>
+          <w:shd w:val="clear" w:fill="FFFFFF"/>
+          <w:lang w:val="fr-FR"/>
+        </w:rPr>
+        <w:t xml:space="preserve">5.2) </w:t>
+      </w:r>
+      <w:r>
+        <w:rPr>
+          <w:rFonts w:hint="default" w:ascii="Times New Roman" w:hAnsi="Times New Roman" w:eastAsia="Aileron" w:cs="Times New Roman"/>
+          <w:b/>
+          <w:bCs/>
+          <w:i w:val="0"/>
+          <w:spacing w:val="0"/>
+          <w:sz w:val="24"/>
+          <w:szCs w:val="24"/>
+          <w:u w:val="single"/>
+          <w:shd w:val="clear" w:fill="FFFFFF"/>
+          <w:lang w:val="fr-FR"/>
+        </w:rPr>
+        <w:t xml:space="preserve">Remarque sure </w:t>
+      </w:r>
+      <w:r>
+        <w:rPr>
+          <w:rFonts w:hint="default" w:eastAsia="Aileron" w:cs="Times New Roman"/>
+          <w:b/>
+          <w:bCs/>
+          <w:i w:val="0"/>
+          <w:spacing w:val="0"/>
+          <w:sz w:val="24"/>
+          <w:szCs w:val="24"/>
+          <w:u w:val="single"/>
+          <w:shd w:val="clear" w:fill="FFFFFF"/>
+          <w:lang w:val="fr-FR"/>
+        </w:rPr>
+        <w:t>l’implémentation de la couche communication</w:t>
+      </w:r>
+      <w:r>
+        <w:rPr>
+          <w:rFonts w:hint="default" w:ascii="Times New Roman" w:hAnsi="Times New Roman" w:eastAsia="Aileron" w:cs="Times New Roman"/>
+          <w:b/>
+          <w:bCs/>
+          <w:i w:val="0"/>
+          <w:spacing w:val="0"/>
+          <w:sz w:val="24"/>
+          <w:szCs w:val="24"/>
+          <w:u w:val="single"/>
+          <w:shd w:val="clear" w:fill="FFFFFF"/>
+          <w:lang w:val="fr-FR"/>
+        </w:rPr>
+        <w:t xml:space="preserve"> dans les deux</w:t>
+      </w:r>
+      <w:r>
+        <w:rPr>
+          <w:rFonts w:hint="default" w:eastAsia="Aileron" w:cs="Times New Roman"/>
+          <w:b/>
+          <w:bCs/>
+          <w:i w:val="0"/>
+          <w:spacing w:val="0"/>
+          <w:sz w:val="24"/>
+          <w:szCs w:val="24"/>
+          <w:u w:val="single"/>
+          <w:shd w:val="clear" w:fill="FFFFFF"/>
+          <w:lang w:val="fr-FR"/>
+        </w:rPr>
+        <w:t xml:space="preserve"> application</w:t>
+      </w:r>
+      <w:r>
+        <w:rPr>
+          <w:rFonts w:hint="default" w:ascii="Times New Roman" w:hAnsi="Times New Roman" w:eastAsia="Aileron" w:cs="Times New Roman"/>
+          <w:i w:val="0"/>
+          <w:spacing w:val="0"/>
+          <w:sz w:val="24"/>
+          <w:szCs w:val="24"/>
+          <w:shd w:val="clear" w:fill="FFFFFF"/>
+          <w:lang w:val="fr-FR"/>
+        </w:rPr>
+        <w:t xml:space="preserve"> </w:t>
+      </w:r>
+      <w:r>
+        <w:rPr>
+          <w:rFonts w:hint="default" w:eastAsia="Aileron" w:cs="Times New Roman"/>
+          <w:i w:val="0"/>
+          <w:spacing w:val="0"/>
+          <w:sz w:val="24"/>
+          <w:szCs w:val="24"/>
+          <w:shd w:val="clear" w:fill="FFFFFF"/>
+          <w:lang w:val="fr-FR"/>
+        </w:rPr>
+        <w:t>:</w:t>
       </w:r>
     </w:p>
     <w:p>
@@ -22518,17 +23048,144 @@
         <w:suppressLineNumbers w:val="0"/>
         <w:shd w:val="clear" w:fill="FFFFFF"/>
         <w:spacing w:before="0" w:beforeAutospacing="0" w:after="0" w:afterAutospacing="0"/>
-        <w:ind w:leftChars="0" w:right="0" w:rightChars="0"/>
-        <w:rPr>
-          <w:rFonts w:hint="default" w:ascii="Times New Roman" w:hAnsi="Times New Roman" w:eastAsia="Aileron" w:cs="Times New Roman"/>
-          <w:i w:val="0"/>
-          <w:spacing w:val="0"/>
-          <w:sz w:val="24"/>
-          <w:szCs w:val="24"/>
-          <w:shd w:val="clear" w:fill="FFFFFF"/>
-          <w:lang w:val="fr-FR"/>
-        </w:rPr>
-      </w:pPr>
+        <w:ind w:right="0" w:rightChars="0"/>
+        <w:jc w:val="left"/>
+        <w:rPr>
+          <w:rFonts w:hint="default" w:ascii="Times New Roman" w:hAnsi="Times New Roman" w:eastAsia="Aileron" w:cs="Times New Roman"/>
+          <w:i w:val="0"/>
+          <w:spacing w:val="0"/>
+          <w:sz w:val="24"/>
+          <w:szCs w:val="24"/>
+          <w:shd w:val="clear" w:fill="FFFFFF"/>
+          <w:lang w:val="fr-FR"/>
+        </w:rPr>
+      </w:pPr>
+      <w:r>
+        <w:rPr>
+          <w:rFonts w:hint="default" w:ascii="Times New Roman" w:hAnsi="Times New Roman" w:eastAsia="Aileron" w:cs="Times New Roman"/>
+          <w:i w:val="0"/>
+          <w:spacing w:val="0"/>
+          <w:sz w:val="24"/>
+          <w:szCs w:val="24"/>
+          <w:shd w:val="clear" w:fill="FFFFFF"/>
+          <w:lang w:val="fr-FR"/>
+        </w:rPr>
+        <w:t xml:space="preserve">Pour utiliser les appel distant avec JCSP.net , il faut créer des processus dans chaque nœud , et le lien ce fait ente ces deux processus par des canaux , pour cela , nous avons trois choix : </w:t>
+      </w:r>
+    </w:p>
+    <w:p>
+      <w:pPr>
+        <w:pStyle w:val="3"/>
+        <w:keepNext w:val="0"/>
+        <w:keepLines w:val="0"/>
+        <w:widowControl/>
+        <w:numPr>
+          <w:ilvl w:val="0"/>
+          <w:numId w:val="29"/>
+        </w:numPr>
+        <w:suppressLineNumbers w:val="0"/>
+        <w:shd w:val="clear" w:fill="FFFFFF"/>
+        <w:spacing w:before="0" w:beforeAutospacing="0" w:after="0" w:afterAutospacing="0"/>
+        <w:ind w:right="0" w:rightChars="0"/>
+        <w:jc w:val="left"/>
+        <w:rPr>
+          <w:rFonts w:hint="default" w:ascii="Times New Roman" w:hAnsi="Times New Roman" w:eastAsia="Aileron" w:cs="Times New Roman"/>
+          <w:i w:val="0"/>
+          <w:spacing w:val="0"/>
+          <w:sz w:val="24"/>
+          <w:szCs w:val="24"/>
+          <w:shd w:val="clear" w:fill="FFFFFF"/>
+          <w:lang w:val="fr-FR"/>
+        </w:rPr>
+      </w:pPr>
+      <w:r>
+        <w:rPr>
+          <w:rFonts w:hint="default" w:ascii="Times New Roman" w:hAnsi="Times New Roman" w:eastAsia="Aileron" w:cs="Times New Roman"/>
+          <w:i w:val="0"/>
+          <w:spacing w:val="0"/>
+          <w:sz w:val="24"/>
+          <w:szCs w:val="24"/>
+          <w:shd w:val="clear" w:fill="FFFFFF"/>
+          <w:lang w:val="fr-FR"/>
+        </w:rPr>
+        <w:t xml:space="preserve"> créer un canal pour chaque type d’appel avec un seul processus et démultiplexage des canaux se fait par l’instruction “ALTING”, par exemple : l’envoie de sollicitation dans un canal et l’envoie de prescription dans un autre canal .</w:t>
+      </w:r>
+    </w:p>
+    <w:p>
+      <w:pPr>
+        <w:pStyle w:val="3"/>
+        <w:keepNext w:val="0"/>
+        <w:keepLines w:val="0"/>
+        <w:widowControl/>
+        <w:numPr>
+          <w:ilvl w:val="0"/>
+          <w:numId w:val="29"/>
+        </w:numPr>
+        <w:suppressLineNumbers w:val="0"/>
+        <w:shd w:val="clear" w:fill="FFFFFF"/>
+        <w:spacing w:before="0" w:beforeAutospacing="0" w:after="0" w:afterAutospacing="0"/>
+        <w:ind w:right="0" w:rightChars="0"/>
+        <w:jc w:val="left"/>
+        <w:rPr>
+          <w:rFonts w:hint="default" w:ascii="Times New Roman" w:hAnsi="Times New Roman" w:eastAsia="Aileron" w:cs="Times New Roman"/>
+          <w:i w:val="0"/>
+          <w:spacing w:val="0"/>
+          <w:sz w:val="24"/>
+          <w:szCs w:val="24"/>
+          <w:shd w:val="clear" w:fill="FFFFFF"/>
+          <w:lang w:val="fr-FR"/>
+        </w:rPr>
+      </w:pPr>
+      <w:r>
+        <w:rPr>
+          <w:rFonts w:hint="default" w:ascii="Times New Roman" w:hAnsi="Times New Roman" w:eastAsia="Aileron" w:cs="Times New Roman"/>
+          <w:i w:val="0"/>
+          <w:spacing w:val="0"/>
+          <w:sz w:val="24"/>
+          <w:szCs w:val="24"/>
+          <w:shd w:val="clear" w:fill="FFFFFF"/>
+          <w:lang w:val="fr-FR"/>
+        </w:rPr>
+        <w:t>créer  un seul canal et nous envoyons un objet qui comporte le type de l’appel et les informations à transmettre ..</w:t>
+      </w:r>
+    </w:p>
+    <w:p>
+      <w:pPr>
+        <w:pStyle w:val="3"/>
+        <w:keepNext w:val="0"/>
+        <w:keepLines w:val="0"/>
+        <w:widowControl/>
+        <w:numPr>
+          <w:ilvl w:val="0"/>
+          <w:numId w:val="29"/>
+        </w:numPr>
+        <w:suppressLineNumbers w:val="0"/>
+        <w:shd w:val="clear" w:fill="FFFFFF"/>
+        <w:spacing w:before="0" w:beforeAutospacing="0" w:after="0" w:afterAutospacing="0"/>
+        <w:ind w:right="0" w:rightChars="0"/>
+        <w:jc w:val="left"/>
+        <w:rPr>
+          <w:rFonts w:hint="default" w:ascii="Times New Roman" w:hAnsi="Times New Roman" w:eastAsia="Aileron" w:cs="Times New Roman"/>
+          <w:i w:val="0"/>
+          <w:spacing w:val="0"/>
+          <w:sz w:val="24"/>
+          <w:szCs w:val="24"/>
+          <w:shd w:val="clear" w:fill="FFFFFF"/>
+          <w:lang w:val="fr-FR"/>
+        </w:rPr>
+      </w:pPr>
+      <w:r>
+        <w:rPr>
+          <w:rFonts w:hint="default" w:ascii="Times New Roman" w:hAnsi="Times New Roman" w:eastAsia="Aileron" w:cs="Times New Roman"/>
+          <w:i w:val="0"/>
+          <w:spacing w:val="0"/>
+          <w:sz w:val="24"/>
+          <w:szCs w:val="24"/>
+          <w:shd w:val="clear" w:fill="FFFFFF"/>
+          <w:lang w:val="fr-FR"/>
+        </w:rPr>
+        <w:t>créer un processus pour chaque type d’appel , nous devons mettre ces processus en exécution parallèle</w:t>
+      </w:r>
     </w:p>
     <w:p>
       <w:pPr>
@@ -22543,17 +23200,30 @@
         <w:suppressLineNumbers w:val="0"/>
         <w:shd w:val="clear" w:fill="FFFFFF"/>
         <w:spacing w:before="0" w:beforeAutospacing="0" w:after="0" w:afterAutospacing="0"/>
-        <w:ind w:leftChars="0" w:right="0" w:rightChars="0"/>
-        <w:rPr>
-          <w:rFonts w:hint="default" w:ascii="Times New Roman" w:hAnsi="Times New Roman" w:eastAsia="Aileron" w:cs="Times New Roman"/>
-          <w:i w:val="0"/>
-          <w:spacing w:val="0"/>
-          <w:sz w:val="24"/>
-          <w:szCs w:val="24"/>
-          <w:shd w:val="clear" w:fill="FFFFFF"/>
-          <w:lang w:val="fr-FR"/>
-        </w:rPr>
-      </w:pPr>
+        <w:ind w:right="0" w:rightChars="0"/>
+        <w:jc w:val="left"/>
+        <w:rPr>
+          <w:rFonts w:hint="default" w:ascii="Times New Roman" w:hAnsi="Times New Roman" w:eastAsia="Aileron" w:cs="Times New Roman"/>
+          <w:i w:val="0"/>
+          <w:spacing w:val="0"/>
+          <w:sz w:val="24"/>
+          <w:szCs w:val="24"/>
+          <w:shd w:val="clear" w:fill="FFFFFF"/>
+          <w:lang w:val="fr-FR"/>
+        </w:rPr>
+      </w:pPr>
+      <w:r>
+        <w:rPr>
+          <w:rFonts w:hint="default" w:ascii="Times New Roman" w:hAnsi="Times New Roman" w:eastAsia="Aileron" w:cs="Times New Roman"/>
+          <w:i w:val="0"/>
+          <w:spacing w:val="0"/>
+          <w:sz w:val="24"/>
+          <w:szCs w:val="24"/>
+          <w:shd w:val="clear" w:fill="FFFFFF"/>
+          <w:lang w:val="fr-FR"/>
+        </w:rPr>
+        <w:t xml:space="preserve">L’aspect de concurrence se fait d’une façon transparente , cette transparence est cachée dans les trois élément cités précédemment les processus et les canaux et le processus spéciale PARALEL et l’instruction garde (ALTING) chacune avec sa sémantique implémentée derrière. </w:t>
+      </w:r>
     </w:p>
     <w:p>
       <w:pPr>
@@ -22568,28 +23238,29 @@
         <w:suppressLineNumbers w:val="0"/>
         <w:shd w:val="clear" w:fill="FFFFFF"/>
         <w:spacing w:before="0" w:beforeAutospacing="0" w:after="0" w:afterAutospacing="0"/>
-        <w:ind w:leftChars="0" w:right="0" w:rightChars="0"/>
-        <w:rPr>
-          <w:rFonts w:hint="default" w:ascii="Times New Roman" w:hAnsi="Times New Roman" w:eastAsia="Aileron" w:cs="Times New Roman"/>
-          <w:i w:val="0"/>
-          <w:spacing w:val="0"/>
-          <w:sz w:val="24"/>
-          <w:szCs w:val="24"/>
-          <w:shd w:val="clear" w:fill="FFFFFF"/>
-          <w:lang w:val="fr-FR"/>
-        </w:rPr>
-      </w:pPr>
-      <w:r>
-        <w:rPr>
-          <w:rFonts w:hint="default" w:ascii="Times New Roman" w:hAnsi="Times New Roman" w:eastAsia="Aileron" w:cs="Times New Roman"/>
-          <w:i w:val="0"/>
-          <w:spacing w:val="0"/>
-          <w:sz w:val="24"/>
-          <w:szCs w:val="24"/>
-          <w:shd w:val="clear" w:fill="FFFFFF"/>
-          <w:lang w:val="fr-FR"/>
-        </w:rPr>
-        <w:t>La réalisation :</w:t>
+        <w:ind w:right="0" w:rightChars="0"/>
+        <w:jc w:val="left"/>
+        <w:rPr>
+          <w:rFonts w:hint="default" w:ascii="Times New Roman" w:hAnsi="Times New Roman" w:eastAsia="Aileron" w:cs="Times New Roman"/>
+          <w:i w:val="0"/>
+          <w:spacing w:val="0"/>
+          <w:sz w:val="24"/>
+          <w:szCs w:val="24"/>
+          <w:shd w:val="clear" w:fill="FFFFFF"/>
+          <w:lang w:val="fr-FR"/>
+        </w:rPr>
+      </w:pPr>
+      <w:r>
+        <w:rPr>
+          <w:rFonts w:hint="default" w:ascii="Times New Roman" w:hAnsi="Times New Roman" w:eastAsia="Aileron" w:cs="Times New Roman"/>
+          <w:i w:val="0"/>
+          <w:spacing w:val="0"/>
+          <w:sz w:val="24"/>
+          <w:szCs w:val="24"/>
+          <w:shd w:val="clear" w:fill="FFFFFF"/>
+          <w:lang w:val="fr-FR"/>
+        </w:rPr>
+        <w:t>Par contre , au niveau de RMI la communication se fait par un simple appel de méthode , ce qui facilite beaucoup l’implémentation de la partie communication .</w:t>
       </w:r>
     </w:p>
     <w:p>
@@ -22608,6 +23279,623 @@
         <w:ind w:leftChars="0" w:right="0" w:rightChars="0"/>
         <w:rPr>
           <w:rFonts w:hint="default" w:ascii="Times New Roman" w:hAnsi="Times New Roman" w:eastAsia="Aileron" w:cs="Times New Roman"/>
+          <w:i w:val="0"/>
+          <w:spacing w:val="0"/>
+          <w:sz w:val="24"/>
+          <w:szCs w:val="24"/>
+          <w:shd w:val="clear" w:fill="FFFFFF"/>
+          <w:lang w:val="fr-FR"/>
+        </w:rPr>
+      </w:pPr>
+    </w:p>
+    <w:p>
+      <w:pPr>
+        <w:pStyle w:val="3"/>
+        <w:keepNext w:val="0"/>
+        <w:keepLines w:val="0"/>
+        <w:widowControl/>
+        <w:suppressLineNumbers w:val="0"/>
+        <w:shd w:val="clear" w:fill="FFFFFF"/>
+        <w:spacing w:before="0" w:beforeAutospacing="0" w:after="0" w:afterAutospacing="0"/>
+        <w:ind w:left="0" w:right="0" w:firstLine="0"/>
+        <w:rPr>
+          <w:rFonts w:hint="default" w:ascii="Times New Roman" w:hAnsi="Times New Roman" w:eastAsia="Aileron" w:cs="Times New Roman"/>
+          <w:i w:val="0"/>
+          <w:spacing w:val="0"/>
+          <w:sz w:val="24"/>
+          <w:szCs w:val="24"/>
+          <w:shd w:val="clear" w:fill="FFFFFF"/>
+          <w:lang w:val="fr-FR"/>
+        </w:rPr>
+      </w:pPr>
+    </w:p>
+    <w:p>
+      <w:pPr>
+        <w:pStyle w:val="3"/>
+        <w:keepNext w:val="0"/>
+        <w:keepLines w:val="0"/>
+        <w:widowControl/>
+        <w:suppressLineNumbers w:val="0"/>
+        <w:shd w:val="clear" w:fill="FFFFFF"/>
+        <w:spacing w:before="0" w:beforeAutospacing="0" w:after="0" w:afterAutospacing="0"/>
+        <w:ind w:left="0" w:right="0" w:firstLine="0"/>
+        <w:rPr>
+          <w:rFonts w:hint="default" w:ascii="Times New Roman" w:hAnsi="Times New Roman" w:eastAsia="Aileron" w:cs="Times New Roman"/>
+          <w:i w:val="0"/>
+          <w:spacing w:val="0"/>
+          <w:sz w:val="24"/>
+          <w:szCs w:val="24"/>
+          <w:shd w:val="clear" w:fill="FFFFFF"/>
+          <w:lang w:val="fr-FR"/>
+        </w:rPr>
+      </w:pPr>
+    </w:p>
+    <w:p>
+      <w:pPr>
+        <w:pStyle w:val="3"/>
+        <w:keepNext w:val="0"/>
+        <w:keepLines w:val="0"/>
+        <w:widowControl/>
+        <w:numPr>
+          <w:ilvl w:val="0"/>
+          <w:numId w:val="0"/>
+        </w:numPr>
+        <w:suppressLineNumbers w:val="0"/>
+        <w:shd w:val="clear" w:fill="FFFFFF"/>
+        <w:spacing w:before="0" w:beforeAutospacing="0" w:after="0" w:afterAutospacing="0"/>
+        <w:ind w:leftChars="0" w:right="0" w:rightChars="0"/>
+        <w:rPr>
+          <w:rFonts w:hint="default" w:ascii="Times New Roman" w:hAnsi="Times New Roman" w:eastAsia="Aileron" w:cs="Times New Roman"/>
+          <w:i w:val="0"/>
+          <w:spacing w:val="0"/>
+          <w:sz w:val="24"/>
+          <w:szCs w:val="24"/>
+          <w:shd w:val="clear" w:fill="FFFFFF"/>
+          <w:lang w:val="fr-FR"/>
+        </w:rPr>
+      </w:pPr>
+      <w:r>
+        <w:rPr>
+          <w:rFonts w:hint="default" w:ascii="Times New Roman" w:hAnsi="Times New Roman" w:eastAsia="Aileron" w:cs="Times New Roman"/>
+          <w:i w:val="0"/>
+          <w:spacing w:val="0"/>
+          <w:sz w:val="24"/>
+          <w:szCs w:val="24"/>
+          <w:shd w:val="clear" w:fill="FFFFFF"/>
+          <w:lang w:val="fr-FR"/>
+        </w:rPr>
+        <w:br w:type="page"/>
+      </w:r>
+    </w:p>
+    <w:p>
+      <w:pPr>
+        <w:pStyle w:val="3"/>
+        <w:keepNext w:val="0"/>
+        <w:keepLines w:val="0"/>
+        <w:widowControl/>
+        <w:numPr>
+          <w:ilvl w:val="0"/>
+          <w:numId w:val="0"/>
+        </w:numPr>
+        <w:suppressLineNumbers w:val="0"/>
+        <w:shd w:val="clear" w:fill="FFFFFF"/>
+        <w:spacing w:before="0" w:beforeAutospacing="0" w:after="0" w:afterAutospacing="0"/>
+        <w:ind w:leftChars="0" w:right="0" w:rightChars="0"/>
+        <w:rPr>
+          <w:rFonts w:hint="default" w:eastAsia="Aileron" w:cs="Times New Roman"/>
+          <w:b/>
+          <w:bCs/>
+          <w:i w:val="0"/>
+          <w:spacing w:val="0"/>
+          <w:sz w:val="24"/>
+          <w:szCs w:val="24"/>
+          <w:u w:val="single"/>
+          <w:shd w:val="clear" w:fill="FFFFFF"/>
+          <w:lang w:val="fr-FR"/>
+        </w:rPr>
+      </w:pPr>
+      <w:r>
+        <w:rPr>
+          <w:rFonts w:hint="default" w:eastAsia="Aileron" w:cs="Times New Roman"/>
+          <w:b/>
+          <w:bCs/>
+          <w:i w:val="0"/>
+          <w:spacing w:val="0"/>
+          <w:sz w:val="24"/>
+          <w:szCs w:val="24"/>
+          <w:u w:val="single"/>
+          <w:shd w:val="clear" w:fill="FFFFFF"/>
+          <w:lang w:val="fr-FR"/>
+        </w:rPr>
+        <w:t>5.3) Capture d’écrans :</w:t>
+      </w:r>
+    </w:p>
+    <w:p>
+      <w:pPr>
+        <w:pStyle w:val="3"/>
+        <w:keepNext w:val="0"/>
+        <w:keepLines w:val="0"/>
+        <w:widowControl/>
+        <w:numPr>
+          <w:ilvl w:val="0"/>
+          <w:numId w:val="0"/>
+        </w:numPr>
+        <w:suppressLineNumbers w:val="0"/>
+        <w:shd w:val="clear" w:fill="FFFFFF"/>
+        <w:spacing w:before="0" w:beforeAutospacing="0" w:after="0" w:afterAutospacing="0"/>
+        <w:ind w:leftChars="0" w:right="0" w:rightChars="0"/>
+        <w:rPr>
+          <w:rFonts w:hint="default" w:eastAsia="Aileron" w:cs="Times New Roman"/>
+          <w:i w:val="0"/>
+          <w:spacing w:val="0"/>
+          <w:sz w:val="24"/>
+          <w:szCs w:val="24"/>
+          <w:shd w:val="clear" w:fill="FFFFFF"/>
+          <w:lang w:val="fr-FR"/>
+        </w:rPr>
+      </w:pPr>
+    </w:p>
+    <w:p>
+      <w:pPr>
+        <w:rPr>
+          <w:lang w:val="fr-FR"/>
+        </w:rPr>
+      </w:pPr>
+      <w:r>
+        <w:rPr>
+          <w:lang w:val="fr-FR"/>
+        </w:rPr>
+        <w:t xml:space="preserve">Ajouter une prescription pour un patient </w:t>
+      </w:r>
+    </w:p>
+    <w:p/>
+    <w:p>
+      <w:r>
+        <w:drawing>
+          <wp:inline distT="0" distB="0" distL="114300" distR="114300">
+            <wp:extent cx="5272405" cy="2965450"/>
+            <wp:effectExtent l="0" t="0" r="4445" b="6350"/>
+            <wp:docPr id="11" name="Picture 11"/>
+            <wp:cNvGraphicFramePr>
+              <a:graphicFrameLocks xmlns:a="http://schemas.openxmlformats.org/drawingml/2006/main" noChangeAspect="1"/>
+            </wp:cNvGraphicFramePr>
+            <a:graphic xmlns:a="http://schemas.openxmlformats.org/drawingml/2006/main">
+              <a:graphicData uri="http://schemas.openxmlformats.org/drawingml/2006/picture">
+                <pic:pic xmlns:pic="http://schemas.openxmlformats.org/drawingml/2006/picture">
+                  <pic:nvPicPr>
+                    <pic:cNvPr id="11" name="Picture 11"/>
+                    <pic:cNvPicPr>
+                      <a:picLocks noChangeAspect="1"/>
+                    </pic:cNvPicPr>
+                  </pic:nvPicPr>
+                  <pic:blipFill>
+                    <a:blip r:embed="rId34"/>
+                    <a:stretch>
+                      <a:fillRect/>
+                    </a:stretch>
+                  </pic:blipFill>
+                  <pic:spPr>
+                    <a:xfrm>
+                      <a:off x="0" y="0"/>
+                      <a:ext cx="5272405" cy="2965450"/>
+                    </a:xfrm>
+                    <a:prstGeom prst="rect">
+                      <a:avLst/>
+                    </a:prstGeom>
+                    <a:noFill/>
+                    <a:ln w="9525">
+                      <a:noFill/>
+                    </a:ln>
+                  </pic:spPr>
+                </pic:pic>
+              </a:graphicData>
+            </a:graphic>
+          </wp:inline>
+        </w:drawing>
+      </w:r>
+    </w:p>
+    <w:p/>
+    <w:p>
+      <w:pPr>
+        <w:rPr>
+          <w:lang w:val="fr-FR"/>
+        </w:rPr>
+      </w:pPr>
+      <w:r>
+        <w:rPr>
+          <w:lang w:val="fr-FR"/>
+        </w:rPr>
+        <w:t>La liste des prescription enregistres dans la base de donne</w:t>
+      </w:r>
+    </w:p>
+    <w:p>
+      <w:r>
+        <w:drawing>
+          <wp:inline distT="0" distB="0" distL="114300" distR="114300">
+            <wp:extent cx="5272405" cy="2965450"/>
+            <wp:effectExtent l="0" t="0" r="4445" b="6350"/>
+            <wp:docPr id="16" name="Picture 16"/>
+            <wp:cNvGraphicFramePr>
+              <a:graphicFrameLocks xmlns:a="http://schemas.openxmlformats.org/drawingml/2006/main" noChangeAspect="1"/>
+            </wp:cNvGraphicFramePr>
+            <a:graphic xmlns:a="http://schemas.openxmlformats.org/drawingml/2006/main">
+              <a:graphicData uri="http://schemas.openxmlformats.org/drawingml/2006/picture">
+                <pic:pic xmlns:pic="http://schemas.openxmlformats.org/drawingml/2006/picture">
+                  <pic:nvPicPr>
+                    <pic:cNvPr id="16" name="Picture 16"/>
+                    <pic:cNvPicPr>
+                      <a:picLocks noChangeAspect="1"/>
+                    </pic:cNvPicPr>
+                  </pic:nvPicPr>
+                  <pic:blipFill>
+                    <a:blip r:embed="rId35"/>
+                    <a:stretch>
+                      <a:fillRect/>
+                    </a:stretch>
+                  </pic:blipFill>
+                  <pic:spPr>
+                    <a:xfrm>
+                      <a:off x="0" y="0"/>
+                      <a:ext cx="5272405" cy="2965450"/>
+                    </a:xfrm>
+                    <a:prstGeom prst="rect">
+                      <a:avLst/>
+                    </a:prstGeom>
+                    <a:noFill/>
+                    <a:ln w="9525">
+                      <a:noFill/>
+                    </a:ln>
+                  </pic:spPr>
+                </pic:pic>
+              </a:graphicData>
+            </a:graphic>
+          </wp:inline>
+        </w:drawing>
+      </w:r>
+    </w:p>
+    <w:p/>
+    <w:p/>
+    <w:p>
+      <w:r>
+        <w:br w:type="page"/>
+      </w:r>
+    </w:p>
+    <w:p>
+      <w:pPr>
+        <w:rPr>
+          <w:lang w:val="fr-FR"/>
+        </w:rPr>
+      </w:pPr>
+      <w:r>
+        <w:rPr>
+          <w:lang w:val="fr-FR"/>
+        </w:rPr>
+        <w:t>Connexion a l</w:t>
+      </w:r>
+      <w:r>
+        <w:rPr>
+          <w:rFonts w:hint="default"/>
+          <w:lang w:val="fr-FR"/>
+        </w:rPr>
+        <w:t>’annuaire pour que les autre médecin prendre connaissance que ce médecin est connecté au système, après les autre utilisateurs connectés a l’annuaire peuvent récupérer son adresse IP a partir de l’annuaire.</w:t>
+      </w:r>
+    </w:p>
+    <w:p>
+      <w:r>
+        <w:drawing>
+          <wp:inline distT="0" distB="0" distL="114300" distR="114300">
+            <wp:extent cx="5272405" cy="2965450"/>
+            <wp:effectExtent l="0" t="0" r="4445" b="6350"/>
+            <wp:docPr id="30" name="Picture 30"/>
+            <wp:cNvGraphicFramePr>
+              <a:graphicFrameLocks xmlns:a="http://schemas.openxmlformats.org/drawingml/2006/main" noChangeAspect="1"/>
+            </wp:cNvGraphicFramePr>
+            <a:graphic xmlns:a="http://schemas.openxmlformats.org/drawingml/2006/main">
+              <a:graphicData uri="http://schemas.openxmlformats.org/drawingml/2006/picture">
+                <pic:pic xmlns:pic="http://schemas.openxmlformats.org/drawingml/2006/picture">
+                  <pic:nvPicPr>
+                    <pic:cNvPr id="30" name="Picture 30"/>
+                    <pic:cNvPicPr>
+                      <a:picLocks noChangeAspect="1"/>
+                    </pic:cNvPicPr>
+                  </pic:nvPicPr>
+                  <pic:blipFill>
+                    <a:blip r:embed="rId36"/>
+                    <a:stretch>
+                      <a:fillRect/>
+                    </a:stretch>
+                  </pic:blipFill>
+                  <pic:spPr>
+                    <a:xfrm>
+                      <a:off x="0" y="0"/>
+                      <a:ext cx="5272405" cy="2965450"/>
+                    </a:xfrm>
+                    <a:prstGeom prst="rect">
+                      <a:avLst/>
+                    </a:prstGeom>
+                    <a:noFill/>
+                    <a:ln w="9525">
+                      <a:noFill/>
+                    </a:ln>
+                  </pic:spPr>
+                </pic:pic>
+              </a:graphicData>
+            </a:graphic>
+          </wp:inline>
+        </w:drawing>
+      </w:r>
+    </w:p>
+    <w:p/>
+    <w:p>
+      <w:pPr>
+        <w:rPr>
+          <w:lang w:val="fr-FR"/>
+        </w:rPr>
+      </w:pPr>
+      <w:r>
+        <w:rPr>
+          <w:lang w:val="fr-FR"/>
+        </w:rPr>
+        <w:t>Recherche adresse IP d un médecin par l</w:t>
+      </w:r>
+      <w:r>
+        <w:rPr>
+          <w:rFonts w:hint="default"/>
+          <w:lang w:val="fr-FR"/>
+        </w:rPr>
+        <w:t>’annuaire ou en saisie l’adresse IP directement</w:t>
+      </w:r>
+    </w:p>
+    <w:p>
+      <w:r>
+        <w:drawing>
+          <wp:inline distT="0" distB="0" distL="114300" distR="114300">
+            <wp:extent cx="5272405" cy="2965450"/>
+            <wp:effectExtent l="0" t="0" r="4445" b="6350"/>
+            <wp:docPr id="31" name="Picture 31"/>
+            <wp:cNvGraphicFramePr>
+              <a:graphicFrameLocks xmlns:a="http://schemas.openxmlformats.org/drawingml/2006/main" noChangeAspect="1"/>
+            </wp:cNvGraphicFramePr>
+            <a:graphic xmlns:a="http://schemas.openxmlformats.org/drawingml/2006/main">
+              <a:graphicData uri="http://schemas.openxmlformats.org/drawingml/2006/picture">
+                <pic:pic xmlns:pic="http://schemas.openxmlformats.org/drawingml/2006/picture">
+                  <pic:nvPicPr>
+                    <pic:cNvPr id="31" name="Picture 31"/>
+                    <pic:cNvPicPr>
+                      <a:picLocks noChangeAspect="1"/>
+                    </pic:cNvPicPr>
+                  </pic:nvPicPr>
+                  <pic:blipFill>
+                    <a:blip r:embed="rId37"/>
+                    <a:stretch>
+                      <a:fillRect/>
+                    </a:stretch>
+                  </pic:blipFill>
+                  <pic:spPr>
+                    <a:xfrm>
+                      <a:off x="0" y="0"/>
+                      <a:ext cx="5272405" cy="2965450"/>
+                    </a:xfrm>
+                    <a:prstGeom prst="rect">
+                      <a:avLst/>
+                    </a:prstGeom>
+                    <a:noFill/>
+                    <a:ln w="9525">
+                      <a:noFill/>
+                    </a:ln>
+                  </pic:spPr>
+                </pic:pic>
+              </a:graphicData>
+            </a:graphic>
+          </wp:inline>
+        </w:drawing>
+      </w:r>
+    </w:p>
+    <w:p/>
+    <w:p>
+      <w:pPr>
+        <w:rPr>
+          <w:lang w:val="fr-FR"/>
+        </w:rPr>
+      </w:pPr>
+      <w:r>
+        <w:rPr>
+          <w:lang w:val="fr-FR"/>
+        </w:rPr>
+        <w:br w:type="page"/>
+      </w:r>
+    </w:p>
+    <w:p>
+      <w:pPr>
+        <w:rPr>
+          <w:rFonts w:hint="default"/>
+          <w:lang w:val="fr-FR"/>
+        </w:rPr>
+      </w:pPr>
+      <w:r>
+        <w:rPr>
+          <w:lang w:val="fr-FR"/>
+        </w:rPr>
+        <w:t>La fenêtre de sollicitation d</w:t>
+      </w:r>
+      <w:r>
+        <w:rPr>
+          <w:rFonts w:hint="default"/>
+          <w:lang w:val="fr-FR"/>
+        </w:rPr>
+        <w:t>’un médecin</w:t>
+      </w:r>
+    </w:p>
+    <w:p>
+      <w:pPr>
+        <w:rPr>
+          <w:rFonts w:hint="default"/>
+          <w:lang w:val="fr-FR"/>
+        </w:rPr>
+      </w:pPr>
+    </w:p>
+    <w:p>
+      <w:r>
+        <w:drawing>
+          <wp:inline distT="0" distB="0" distL="114300" distR="114300">
+            <wp:extent cx="5272405" cy="2965450"/>
+            <wp:effectExtent l="0" t="0" r="4445" b="6350"/>
+            <wp:docPr id="35" name="Picture 35"/>
+            <wp:cNvGraphicFramePr>
+              <a:graphicFrameLocks xmlns:a="http://schemas.openxmlformats.org/drawingml/2006/main" noChangeAspect="1"/>
+            </wp:cNvGraphicFramePr>
+            <a:graphic xmlns:a="http://schemas.openxmlformats.org/drawingml/2006/main">
+              <a:graphicData uri="http://schemas.openxmlformats.org/drawingml/2006/picture">
+                <pic:pic xmlns:pic="http://schemas.openxmlformats.org/drawingml/2006/picture">
+                  <pic:nvPicPr>
+                    <pic:cNvPr id="35" name="Picture 35"/>
+                    <pic:cNvPicPr>
+                      <a:picLocks noChangeAspect="1"/>
+                    </pic:cNvPicPr>
+                  </pic:nvPicPr>
+                  <pic:blipFill>
+                    <a:blip r:embed="rId38"/>
+                    <a:stretch>
+                      <a:fillRect/>
+                    </a:stretch>
+                  </pic:blipFill>
+                  <pic:spPr>
+                    <a:xfrm>
+                      <a:off x="0" y="0"/>
+                      <a:ext cx="5272405" cy="2965450"/>
+                    </a:xfrm>
+                    <a:prstGeom prst="rect">
+                      <a:avLst/>
+                    </a:prstGeom>
+                    <a:noFill/>
+                    <a:ln w="9525">
+                      <a:noFill/>
+                    </a:ln>
+                  </pic:spPr>
+                </pic:pic>
+              </a:graphicData>
+            </a:graphic>
+          </wp:inline>
+        </w:drawing>
+      </w:r>
+    </w:p>
+    <w:p/>
+    <w:p>
+      <w:pPr>
+        <w:rPr>
+          <w:rFonts w:hint="default"/>
+          <w:lang w:val="fr-FR"/>
+        </w:rPr>
+      </w:pPr>
+      <w:r>
+        <w:rPr>
+          <w:rFonts w:hint="default"/>
+          <w:lang w:val="fr-FR"/>
+        </w:rPr>
+        <w:br w:type="page"/>
+      </w:r>
+    </w:p>
+    <w:p>
+      <w:pPr>
+        <w:jc w:val="right"/>
+        <w:rPr>
+          <w:rFonts w:hint="default"/>
+          <w:b/>
+          <w:bCs/>
+          <w:u w:val="single"/>
+          <w:lang w:val="fr-FR"/>
+        </w:rPr>
+      </w:pPr>
+      <w:r>
+        <w:rPr>
+          <w:rFonts w:hint="default"/>
+          <w:b/>
+          <w:bCs/>
+          <w:u w:val="single"/>
+          <w:lang w:val="fr-FR"/>
+        </w:rPr>
+        <w:t>CHAPITRE 6:</w:t>
+      </w:r>
+    </w:p>
+    <w:p>
+      <w:pPr>
+        <w:rPr>
+          <w:rFonts w:hint="default"/>
+          <w:b/>
+          <w:bCs/>
+          <w:u w:val="single"/>
+          <w:lang w:val="fr-FR"/>
+        </w:rPr>
+      </w:pPr>
+      <w:r>
+        <w:rPr>
+          <w:rFonts w:hint="default"/>
+          <w:b/>
+          <w:bCs/>
+          <w:u w:val="single"/>
+          <w:lang w:val="fr-FR"/>
+        </w:rPr>
+        <w:t>RÉCAPITULATIVE :</w:t>
+      </w:r>
+    </w:p>
+    <w:p>
+      <w:pPr>
+        <w:rPr>
+          <w:rFonts w:hint="default"/>
+          <w:lang w:val="fr-FR"/>
+        </w:rPr>
+      </w:pPr>
+      <w:r>
+        <w:rPr>
+          <w:rFonts w:hint="default"/>
+          <w:lang w:val="fr-FR"/>
+        </w:rPr>
+        <w:t xml:space="preserve"> </w:t>
+      </w:r>
+    </w:p>
+    <w:p>
+      <w:pPr>
+        <w:pStyle w:val="3"/>
+        <w:keepNext w:val="0"/>
+        <w:keepLines w:val="0"/>
+        <w:widowControl/>
+        <w:numPr>
+          <w:ilvl w:val="0"/>
+          <w:numId w:val="0"/>
+        </w:numPr>
+        <w:suppressLineNumbers w:val="0"/>
+        <w:shd w:val="clear" w:fill="FFFFFF"/>
+        <w:spacing w:before="0" w:beforeAutospacing="0" w:after="0" w:afterAutospacing="0"/>
+        <w:ind w:leftChars="0" w:right="0" w:rightChars="0"/>
+        <w:rPr>
+          <w:rFonts w:hint="default" w:eastAsia="Aileron" w:cs="Times New Roman"/>
+          <w:i w:val="0"/>
+          <w:spacing w:val="0"/>
+          <w:sz w:val="24"/>
+          <w:szCs w:val="24"/>
+          <w:shd w:val="clear" w:fill="FFFFFF"/>
+          <w:lang w:val="fr-FR"/>
+        </w:rPr>
+      </w:pPr>
+      <w:bookmarkStart w:id="0" w:name="_GoBack"/>
+      <w:bookmarkEnd w:id="0"/>
+    </w:p>
+    <w:p>
+      <w:pPr>
+        <w:pStyle w:val="3"/>
+        <w:keepNext w:val="0"/>
+        <w:keepLines w:val="0"/>
+        <w:widowControl/>
+        <w:numPr>
+          <w:ilvl w:val="0"/>
+          <w:numId w:val="0"/>
+        </w:numPr>
+        <w:suppressLineNumbers w:val="0"/>
+        <w:shd w:val="clear" w:fill="FFFFFF"/>
+        <w:spacing w:before="0" w:beforeAutospacing="0" w:after="0" w:afterAutospacing="0"/>
+        <w:ind w:leftChars="0" w:right="0" w:rightChars="0"/>
+        <w:rPr>
+          <w:rFonts w:hint="default" w:eastAsia="Aileron" w:cs="Times New Roman"/>
           <w:i w:val="0"/>
           <w:spacing w:val="0"/>
           <w:sz w:val="24"/>
@@ -22858,6 +24146,18 @@
     </w:lvl>
   </w:abstractNum>
   <w:abstractNum w:abstractNumId="17">
+    <w:nsid w:val="362312DA"/>
+    <w:multiLevelType w:val="singleLevel"/>
+    <w:tmpl w:val="362312DA"/>
+    <w:lvl w:ilvl="0" w:tentative="0">
+      <w:start w:val="1"/>
+      <w:numFmt w:val="upperLetter"/>
+      <w:suff w:val="space"/>
+      <w:lvlText w:val="%1)"/>
+      <w:lvlJc w:val="left"/>
+    </w:lvl>
+  </w:abstractNum>
+  <w:abstractNum w:abstractNumId="18">
     <w:nsid w:val="378493E6"/>
     <w:multiLevelType w:val="singleLevel"/>
     <w:tmpl w:val="378493E6"/>
@@ -22869,7 +24169,7 @@
       <w:lvlJc w:val="left"/>
     </w:lvl>
   </w:abstractNum>
-  <w:abstractNum w:abstractNumId="18">
+  <w:abstractNum w:abstractNumId="19">
     <w:nsid w:val="4303A7EF"/>
     <w:multiLevelType w:val="singleLevel"/>
     <w:tmpl w:val="4303A7EF"/>
@@ -22881,7 +24181,7 @@
       <w:lvlJc w:val="left"/>
     </w:lvl>
   </w:abstractNum>
-  <w:abstractNum w:abstractNumId="19">
+  <w:abstractNum w:abstractNumId="20">
     <w:nsid w:val="45CD5E3A"/>
     <w:multiLevelType w:val="singleLevel"/>
     <w:tmpl w:val="45CD5E3A"/>
@@ -22893,7 +24193,7 @@
       <w:lvlJc w:val="left"/>
     </w:lvl>
   </w:abstractNum>
-  <w:abstractNum w:abstractNumId="20">
+  <w:abstractNum w:abstractNumId="21">
     <w:nsid w:val="4633A89A"/>
     <w:multiLevelType w:val="singleLevel"/>
     <w:tmpl w:val="4633A89A"/>
@@ -22905,7 +24205,7 @@
       <w:lvlJc w:val="left"/>
     </w:lvl>
   </w:abstractNum>
-  <w:abstractNum w:abstractNumId="21">
+  <w:abstractNum w:abstractNumId="22">
     <w:nsid w:val="4848AC45"/>
     <w:multiLevelType w:val="singleLevel"/>
     <w:tmpl w:val="4848AC45"/>
@@ -22917,7 +24217,7 @@
       <w:lvlJc w:val="left"/>
     </w:lvl>
   </w:abstractNum>
-  <w:abstractNum w:abstractNumId="22">
+  <w:abstractNum w:abstractNumId="23">
     <w:nsid w:val="50ADD2A7"/>
     <w:multiLevelType w:val="singleLevel"/>
     <w:tmpl w:val="50ADD2A7"/>
@@ -22929,7 +24229,7 @@
       <w:lvlJc w:val="left"/>
     </w:lvl>
   </w:abstractNum>
-  <w:abstractNum w:abstractNumId="23">
+  <w:abstractNum w:abstractNumId="24">
     <w:nsid w:val="5984085B"/>
     <w:multiLevelType w:val="singleLevel"/>
     <w:tmpl w:val="5984085B"/>
@@ -22941,7 +24241,7 @@
       <w:lvlJc w:val="left"/>
     </w:lvl>
   </w:abstractNum>
-  <w:abstractNum w:abstractNumId="24">
+  <w:abstractNum w:abstractNumId="25">
     <w:nsid w:val="64564A8A"/>
     <w:multiLevelType w:val="singleLevel"/>
     <w:tmpl w:val="64564A8A"/>
@@ -22953,7 +24253,7 @@
       <w:lvlJc w:val="left"/>
     </w:lvl>
   </w:abstractNum>
-  <w:abstractNum w:abstractNumId="25">
+  <w:abstractNum w:abstractNumId="26">
     <w:nsid w:val="65B3B6DB"/>
     <w:multiLevelType w:val="singleLevel"/>
     <w:tmpl w:val="65B3B6DB"/>
@@ -22969,7 +24269,7 @@
       </w:pPr>
     </w:lvl>
   </w:abstractNum>
-  <w:abstractNum w:abstractNumId="26">
+  <w:abstractNum w:abstractNumId="27">
     <w:nsid w:val="6C0DCD5D"/>
     <w:multiLevelType w:val="singleLevel"/>
     <w:tmpl w:val="6C0DCD5D"/>
@@ -22989,7 +24289,7 @@
       </w:rPr>
     </w:lvl>
   </w:abstractNum>
-  <w:abstractNum w:abstractNumId="27">
+  <w:abstractNum w:abstractNumId="28">
     <w:nsid w:val="797BF752"/>
     <w:multiLevelType w:val="singleLevel"/>
     <w:tmpl w:val="797BF752"/>
@@ -23011,16 +24311,16 @@
     <w:abstractNumId w:val="3"/>
   </w:num>
   <w:num w:numId="4">
-    <w:abstractNumId w:val="27"/>
+    <w:abstractNumId w:val="28"/>
   </w:num>
   <w:num w:numId="5">
-    <w:abstractNumId w:val="18"/>
+    <w:abstractNumId w:val="19"/>
   </w:num>
   <w:num w:numId="6">
     <w:abstractNumId w:val="15"/>
   </w:num>
   <w:num w:numId="7">
-    <w:abstractNumId w:val="25"/>
+    <w:abstractNumId w:val="26"/>
   </w:num>
   <w:num w:numId="8">
     <w:abstractNumId w:val="12"/>
@@ -23038,7 +24338,7 @@
     <w:abstractNumId w:val="1"/>
   </w:num>
   <w:num w:numId="13">
-    <w:abstractNumId w:val="21"/>
+    <w:abstractNumId w:val="22"/>
   </w:num>
   <w:num w:numId="14">
     <w:abstractNumId w:val="13"/>
@@ -23050,31 +24350,31 @@
     <w:abstractNumId w:val="6"/>
   </w:num>
   <w:num w:numId="17">
-    <w:abstractNumId w:val="17"/>
+    <w:abstractNumId w:val="18"/>
   </w:num>
   <w:num w:numId="18">
     <w:abstractNumId w:val="11"/>
   </w:num>
   <w:num w:numId="19">
-    <w:abstractNumId w:val="22"/>
+    <w:abstractNumId w:val="23"/>
   </w:num>
   <w:num w:numId="20">
     <w:abstractNumId w:val="5"/>
   </w:num>
   <w:num w:numId="21">
-    <w:abstractNumId w:val="20"/>
+    <w:abstractNumId w:val="21"/>
   </w:num>
   <w:num w:numId="22">
-    <w:abstractNumId w:val="26"/>
+    <w:abstractNumId w:val="27"/>
   </w:num>
   <w:num w:numId="23">
-    <w:abstractNumId w:val="23"/>
+    <w:abstractNumId w:val="24"/>
   </w:num>
   <w:num w:numId="24">
     <w:abstractNumId w:val="2"/>
   </w:num>
   <w:num w:numId="25">
-    <w:abstractNumId w:val="19"/>
+    <w:abstractNumId w:val="20"/>
   </w:num>
   <w:num w:numId="26">
     <w:abstractNumId w:val="9"/>
@@ -23083,7 +24383,10 @@
     <w:abstractNumId w:val="8"/>
   </w:num>
   <w:num w:numId="28">
-    <w:abstractNumId w:val="24"/>
+    <w:abstractNumId w:val="17"/>
+  </w:num>
+  <w:num w:numId="29">
+    <w:abstractNumId w:val="25"/>
   </w:num>
 </w:numbering>
 </file>

</xml_diff>